<commit_message>
Writing an Article for April 14th 2025
</commit_message>
<xml_diff>
--- a/Articles/2025/1-Blender-Continued/2-Edit-Mode/1-The-Menus/1-The-Tools-Menu/8-The-Spin-Tool/The Spin Tool.docx
+++ b/Articles/2025/1-Blender-Continued/2-Edit-Mode/1-The-Menus/1-The-Tools-Menu/8-The-Spin-Tool/The Spin Tool.docx
@@ -10,6 +10,696 @@
         <w:t>The Spin Tool</w:t>
       </w:r>
     </w:p>
+    <w:sdt>
+      <w:sdtPr>
+        <w:rPr>
+          <w:rFonts w:asciiTheme="minorHAnsi" w:eastAsiaTheme="minorHAnsi" w:hAnsiTheme="minorHAnsi" w:cstheme="minorBidi"/>
+          <w:color w:val="auto"/>
+          <w:sz w:val="22"/>
+          <w:szCs w:val="22"/>
+        </w:rPr>
+        <w:id w:val="-1541277120"/>
+        <w:docPartObj>
+          <w:docPartGallery w:val="Table of Contents"/>
+          <w:docPartUnique/>
+        </w:docPartObj>
+      </w:sdtPr>
+      <w:sdtEndPr>
+        <w:rPr>
+          <w:b/>
+          <w:bCs/>
+          <w:noProof/>
+        </w:rPr>
+      </w:sdtEndPr>
+      <w:sdtContent>
+        <w:p>
+          <w:pPr>
+            <w:pStyle w:val="TOCHeading"/>
+          </w:pPr>
+          <w:r>
+            <w:t>Contents</w:t>
+          </w:r>
+        </w:p>
+        <w:p>
+          <w:pPr>
+            <w:pStyle w:val="TOC1"/>
+            <w:tabs>
+              <w:tab w:val="right" w:leader="dot" w:pos="9350"/>
+            </w:tabs>
+            <w:rPr>
+              <w:rFonts w:eastAsiaTheme="minorEastAsia"/>
+              <w:noProof/>
+              <w:sz w:val="24"/>
+              <w:szCs w:val="24"/>
+            </w:rPr>
+          </w:pPr>
+          <w:r>
+            <w:fldChar w:fldCharType="begin"/>
+          </w:r>
+          <w:r>
+            <w:instrText xml:space="preserve"> TOC \o "1-3" \h \z \u </w:instrText>
+          </w:r>
+          <w:r>
+            <w:fldChar w:fldCharType="separate"/>
+          </w:r>
+          <w:hyperlink w:anchor="_Toc188176401" w:history="1">
+            <w:r>
+              <w:rPr>
+                <w:rStyle w:val="Hyperlink"/>
+                <w:noProof/>
+              </w:rPr>
+              <w:t>Spinning a Cube</w:t>
+            </w:r>
+            <w:r>
+              <w:rPr>
+                <w:noProof/>
+                <w:webHidden/>
+              </w:rPr>
+              <w:tab/>
+            </w:r>
+            <w:r>
+              <w:rPr>
+                <w:noProof/>
+                <w:webHidden/>
+              </w:rPr>
+              <w:fldChar w:fldCharType="begin"/>
+            </w:r>
+            <w:r>
+              <w:rPr>
+                <w:noProof/>
+                <w:webHidden/>
+              </w:rPr>
+              <w:instrText xml:space="preserve"> PAGEREF _Toc188176401 \h </w:instrText>
+            </w:r>
+            <w:r>
+              <w:rPr>
+                <w:noProof/>
+                <w:webHidden/>
+              </w:rPr>
+            </w:r>
+            <w:r>
+              <w:rPr>
+                <w:noProof/>
+                <w:webHidden/>
+              </w:rPr>
+              <w:fldChar w:fldCharType="separate"/>
+            </w:r>
+            <w:r>
+              <w:rPr>
+                <w:noProof/>
+                <w:webHidden/>
+              </w:rPr>
+              <w:t>2</w:t>
+            </w:r>
+            <w:r>
+              <w:rPr>
+                <w:noProof/>
+                <w:webHidden/>
+              </w:rPr>
+              <w:fldChar w:fldCharType="end"/>
+            </w:r>
+          </w:hyperlink>
+        </w:p>
+        <w:p>
+          <w:pPr>
+            <w:pStyle w:val="TOC1"/>
+            <w:tabs>
+              <w:tab w:val="right" w:leader="dot" w:pos="9350"/>
+            </w:tabs>
+            <w:rPr>
+              <w:rFonts w:eastAsiaTheme="minorEastAsia"/>
+              <w:noProof/>
+              <w:sz w:val="24"/>
+              <w:szCs w:val="24"/>
+            </w:rPr>
+          </w:pPr>
+          <w:hyperlink w:anchor="_Toc188176402" w:history="1">
+            <w:r>
+              <w:rPr>
+                <w:rStyle w:val="Hyperlink"/>
+                <w:noProof/>
+              </w:rPr>
+              <w:t>The Last Operation Dialog Box</w:t>
+            </w:r>
+            <w:r>
+              <w:rPr>
+                <w:noProof/>
+                <w:webHidden/>
+              </w:rPr>
+              <w:tab/>
+            </w:r>
+            <w:r>
+              <w:rPr>
+                <w:noProof/>
+                <w:webHidden/>
+              </w:rPr>
+              <w:fldChar w:fldCharType="begin"/>
+            </w:r>
+            <w:r>
+              <w:rPr>
+                <w:noProof/>
+                <w:webHidden/>
+              </w:rPr>
+              <w:instrText xml:space="preserve"> PAGEREF _Toc188176402 \h </w:instrText>
+            </w:r>
+            <w:r>
+              <w:rPr>
+                <w:noProof/>
+                <w:webHidden/>
+              </w:rPr>
+            </w:r>
+            <w:r>
+              <w:rPr>
+                <w:noProof/>
+                <w:webHidden/>
+              </w:rPr>
+              <w:fldChar w:fldCharType="separate"/>
+            </w:r>
+            <w:r>
+              <w:rPr>
+                <w:noProof/>
+                <w:webHidden/>
+              </w:rPr>
+              <w:t>4</w:t>
+            </w:r>
+            <w:r>
+              <w:rPr>
+                <w:noProof/>
+                <w:webHidden/>
+              </w:rPr>
+              <w:fldChar w:fldCharType="end"/>
+            </w:r>
+          </w:hyperlink>
+        </w:p>
+        <w:p>
+          <w:pPr>
+            <w:pStyle w:val="TOC1"/>
+            <w:tabs>
+              <w:tab w:val="right" w:leader="dot" w:pos="9350"/>
+            </w:tabs>
+            <w:rPr>
+              <w:rFonts w:eastAsiaTheme="minorEastAsia"/>
+              <w:noProof/>
+              <w:sz w:val="24"/>
+              <w:szCs w:val="24"/>
+            </w:rPr>
+          </w:pPr>
+          <w:hyperlink w:anchor="_Toc188176403" w:history="1">
+            <w:r>
+              <w:rPr>
+                <w:rStyle w:val="Hyperlink"/>
+                <w:noProof/>
+              </w:rPr>
+              <w:t>Spinning Specific types of your mesh</w:t>
+            </w:r>
+            <w:r>
+              <w:rPr>
+                <w:noProof/>
+                <w:webHidden/>
+              </w:rPr>
+              <w:tab/>
+            </w:r>
+            <w:r>
+              <w:rPr>
+                <w:noProof/>
+                <w:webHidden/>
+              </w:rPr>
+              <w:fldChar w:fldCharType="begin"/>
+            </w:r>
+            <w:r>
+              <w:rPr>
+                <w:noProof/>
+                <w:webHidden/>
+              </w:rPr>
+              <w:instrText xml:space="preserve"> PAGEREF _Toc188176403 \h </w:instrText>
+            </w:r>
+            <w:r>
+              <w:rPr>
+                <w:noProof/>
+                <w:webHidden/>
+              </w:rPr>
+            </w:r>
+            <w:r>
+              <w:rPr>
+                <w:noProof/>
+                <w:webHidden/>
+              </w:rPr>
+              <w:fldChar w:fldCharType="separate"/>
+            </w:r>
+            <w:r>
+              <w:rPr>
+                <w:noProof/>
+                <w:webHidden/>
+              </w:rPr>
+              <w:t>6</w:t>
+            </w:r>
+            <w:r>
+              <w:rPr>
+                <w:noProof/>
+                <w:webHidden/>
+              </w:rPr>
+              <w:fldChar w:fldCharType="end"/>
+            </w:r>
+          </w:hyperlink>
+        </w:p>
+        <w:p>
+          <w:pPr>
+            <w:pStyle w:val="TOC1"/>
+            <w:tabs>
+              <w:tab w:val="right" w:leader="dot" w:pos="9350"/>
+            </w:tabs>
+            <w:rPr>
+              <w:rFonts w:eastAsiaTheme="minorEastAsia"/>
+              <w:noProof/>
+              <w:sz w:val="24"/>
+              <w:szCs w:val="24"/>
+            </w:rPr>
+          </w:pPr>
+          <w:hyperlink w:anchor="_Toc188176404" w:history="1">
+            <w:r>
+              <w:rPr>
+                <w:rStyle w:val="Hyperlink"/>
+                <w:noProof/>
+              </w:rPr>
+              <w:t>Spinning a Face</w:t>
+            </w:r>
+            <w:r>
+              <w:rPr>
+                <w:noProof/>
+                <w:webHidden/>
+              </w:rPr>
+              <w:tab/>
+            </w:r>
+            <w:r>
+              <w:rPr>
+                <w:noProof/>
+                <w:webHidden/>
+              </w:rPr>
+              <w:fldChar w:fldCharType="begin"/>
+            </w:r>
+            <w:r>
+              <w:rPr>
+                <w:noProof/>
+                <w:webHidden/>
+              </w:rPr>
+              <w:instrText xml:space="preserve"> PAGEREF _Toc188176404 \h </w:instrText>
+            </w:r>
+            <w:r>
+              <w:rPr>
+                <w:noProof/>
+                <w:webHidden/>
+              </w:rPr>
+            </w:r>
+            <w:r>
+              <w:rPr>
+                <w:noProof/>
+                <w:webHidden/>
+              </w:rPr>
+              <w:fldChar w:fldCharType="separate"/>
+            </w:r>
+            <w:r>
+              <w:rPr>
+                <w:noProof/>
+                <w:webHidden/>
+              </w:rPr>
+              <w:t>6</w:t>
+            </w:r>
+            <w:r>
+              <w:rPr>
+                <w:noProof/>
+                <w:webHidden/>
+              </w:rPr>
+              <w:fldChar w:fldCharType="end"/>
+            </w:r>
+          </w:hyperlink>
+        </w:p>
+        <w:p>
+          <w:pPr>
+            <w:pStyle w:val="TOC1"/>
+            <w:tabs>
+              <w:tab w:val="right" w:leader="dot" w:pos="9350"/>
+            </w:tabs>
+            <w:rPr>
+              <w:rFonts w:eastAsiaTheme="minorEastAsia"/>
+              <w:noProof/>
+              <w:sz w:val="24"/>
+              <w:szCs w:val="24"/>
+            </w:rPr>
+          </w:pPr>
+          <w:hyperlink w:anchor="_Toc188176405" w:history="1">
+            <w:r>
+              <w:rPr>
+                <w:rStyle w:val="Hyperlink"/>
+                <w:noProof/>
+              </w:rPr>
+              <w:t>Spinning an Edge</w:t>
+            </w:r>
+            <w:r>
+              <w:rPr>
+                <w:noProof/>
+                <w:webHidden/>
+              </w:rPr>
+              <w:tab/>
+            </w:r>
+            <w:r>
+              <w:rPr>
+                <w:noProof/>
+                <w:webHidden/>
+              </w:rPr>
+              <w:fldChar w:fldCharType="begin"/>
+            </w:r>
+            <w:r>
+              <w:rPr>
+                <w:noProof/>
+                <w:webHidden/>
+              </w:rPr>
+              <w:instrText xml:space="preserve"> PAGEREF _Toc188176405 \h </w:instrText>
+            </w:r>
+            <w:r>
+              <w:rPr>
+                <w:noProof/>
+                <w:webHidden/>
+              </w:rPr>
+            </w:r>
+            <w:r>
+              <w:rPr>
+                <w:noProof/>
+                <w:webHidden/>
+              </w:rPr>
+              <w:fldChar w:fldCharType="separate"/>
+            </w:r>
+            <w:r>
+              <w:rPr>
+                <w:noProof/>
+                <w:webHidden/>
+              </w:rPr>
+              <w:t>9</w:t>
+            </w:r>
+            <w:r>
+              <w:rPr>
+                <w:noProof/>
+                <w:webHidden/>
+              </w:rPr>
+              <w:fldChar w:fldCharType="end"/>
+            </w:r>
+          </w:hyperlink>
+        </w:p>
+        <w:p>
+          <w:pPr>
+            <w:pStyle w:val="TOC1"/>
+            <w:tabs>
+              <w:tab w:val="right" w:leader="dot" w:pos="9350"/>
+            </w:tabs>
+            <w:rPr>
+              <w:rFonts w:eastAsiaTheme="minorEastAsia"/>
+              <w:noProof/>
+              <w:sz w:val="24"/>
+              <w:szCs w:val="24"/>
+            </w:rPr>
+          </w:pPr>
+          <w:hyperlink w:anchor="_Toc188176406" w:history="1">
+            <w:r>
+              <w:rPr>
+                <w:rStyle w:val="Hyperlink"/>
+                <w:noProof/>
+              </w:rPr>
+              <w:t>Spinning a Vertex</w:t>
+            </w:r>
+            <w:r>
+              <w:rPr>
+                <w:noProof/>
+                <w:webHidden/>
+              </w:rPr>
+              <w:tab/>
+            </w:r>
+            <w:r>
+              <w:rPr>
+                <w:noProof/>
+                <w:webHidden/>
+              </w:rPr>
+              <w:fldChar w:fldCharType="begin"/>
+            </w:r>
+            <w:r>
+              <w:rPr>
+                <w:noProof/>
+                <w:webHidden/>
+              </w:rPr>
+              <w:instrText xml:space="preserve"> PAGEREF _Toc188176406 \h </w:instrText>
+            </w:r>
+            <w:r>
+              <w:rPr>
+                <w:noProof/>
+                <w:webHidden/>
+              </w:rPr>
+            </w:r>
+            <w:r>
+              <w:rPr>
+                <w:noProof/>
+                <w:webHidden/>
+              </w:rPr>
+              <w:fldChar w:fldCharType="separate"/>
+            </w:r>
+            <w:r>
+              <w:rPr>
+                <w:noProof/>
+                <w:webHidden/>
+              </w:rPr>
+              <w:t>10</w:t>
+            </w:r>
+            <w:r>
+              <w:rPr>
+                <w:noProof/>
+                <w:webHidden/>
+              </w:rPr>
+              <w:fldChar w:fldCharType="end"/>
+            </w:r>
+          </w:hyperlink>
+        </w:p>
+        <w:p>
+          <w:pPr>
+            <w:pStyle w:val="TOC1"/>
+            <w:tabs>
+              <w:tab w:val="right" w:leader="dot" w:pos="9350"/>
+            </w:tabs>
+            <w:rPr>
+              <w:rFonts w:eastAsiaTheme="minorEastAsia"/>
+              <w:noProof/>
+              <w:sz w:val="24"/>
+              <w:szCs w:val="24"/>
+            </w:rPr>
+          </w:pPr>
+          <w:hyperlink w:anchor="_Toc188176407" w:history="1">
+            <w:r>
+              <w:rPr>
+                <w:rStyle w:val="Hyperlink"/>
+                <w:noProof/>
+              </w:rPr>
+              <w:t>Working from the different Axis</w:t>
+            </w:r>
+            <w:r>
+              <w:rPr>
+                <w:noProof/>
+                <w:webHidden/>
+              </w:rPr>
+              <w:tab/>
+            </w:r>
+            <w:r>
+              <w:rPr>
+                <w:noProof/>
+                <w:webHidden/>
+              </w:rPr>
+              <w:fldChar w:fldCharType="begin"/>
+            </w:r>
+            <w:r>
+              <w:rPr>
+                <w:noProof/>
+                <w:webHidden/>
+              </w:rPr>
+              <w:instrText xml:space="preserve"> PAGEREF _Toc188176407 \h </w:instrText>
+            </w:r>
+            <w:r>
+              <w:rPr>
+                <w:noProof/>
+                <w:webHidden/>
+              </w:rPr>
+            </w:r>
+            <w:r>
+              <w:rPr>
+                <w:noProof/>
+                <w:webHidden/>
+              </w:rPr>
+              <w:fldChar w:fldCharType="separate"/>
+            </w:r>
+            <w:r>
+              <w:rPr>
+                <w:noProof/>
+                <w:webHidden/>
+              </w:rPr>
+              <w:t>11</w:t>
+            </w:r>
+            <w:r>
+              <w:rPr>
+                <w:noProof/>
+                <w:webHidden/>
+              </w:rPr>
+              <w:fldChar w:fldCharType="end"/>
+            </w:r>
+          </w:hyperlink>
+        </w:p>
+        <w:p>
+          <w:pPr>
+            <w:pStyle w:val="TOC1"/>
+            <w:tabs>
+              <w:tab w:val="right" w:leader="dot" w:pos="9350"/>
+            </w:tabs>
+            <w:rPr>
+              <w:rFonts w:eastAsiaTheme="minorEastAsia"/>
+              <w:noProof/>
+              <w:sz w:val="24"/>
+              <w:szCs w:val="24"/>
+            </w:rPr>
+          </w:pPr>
+          <w:hyperlink w:anchor="_Toc188176408" w:history="1">
+            <w:r>
+              <w:rPr>
+                <w:rStyle w:val="Hyperlink"/>
+                <w:noProof/>
+              </w:rPr>
+              <w:t>The Spin Last Operation Dialog Box</w:t>
+            </w:r>
+            <w:r>
+              <w:rPr>
+                <w:noProof/>
+                <w:webHidden/>
+              </w:rPr>
+              <w:tab/>
+            </w:r>
+            <w:r>
+              <w:rPr>
+                <w:noProof/>
+                <w:webHidden/>
+              </w:rPr>
+              <w:fldChar w:fldCharType="begin"/>
+            </w:r>
+            <w:r>
+              <w:rPr>
+                <w:noProof/>
+                <w:webHidden/>
+              </w:rPr>
+              <w:instrText xml:space="preserve"> PAGEREF _Toc188176408 \h </w:instrText>
+            </w:r>
+            <w:r>
+              <w:rPr>
+                <w:noProof/>
+                <w:webHidden/>
+              </w:rPr>
+            </w:r>
+            <w:r>
+              <w:rPr>
+                <w:noProof/>
+                <w:webHidden/>
+              </w:rPr>
+              <w:fldChar w:fldCharType="separate"/>
+            </w:r>
+            <w:r>
+              <w:rPr>
+                <w:noProof/>
+                <w:webHidden/>
+              </w:rPr>
+              <w:t>17</w:t>
+            </w:r>
+            <w:r>
+              <w:rPr>
+                <w:noProof/>
+                <w:webHidden/>
+              </w:rPr>
+              <w:fldChar w:fldCharType="end"/>
+            </w:r>
+          </w:hyperlink>
+        </w:p>
+        <w:p>
+          <w:pPr>
+            <w:pStyle w:val="TOC1"/>
+            <w:tabs>
+              <w:tab w:val="right" w:leader="dot" w:pos="9350"/>
+            </w:tabs>
+            <w:rPr>
+              <w:rFonts w:eastAsiaTheme="minorEastAsia"/>
+              <w:noProof/>
+              <w:sz w:val="24"/>
+              <w:szCs w:val="24"/>
+            </w:rPr>
+          </w:pPr>
+          <w:hyperlink w:anchor="_Toc188176409" w:history="1">
+            <w:r>
+              <w:rPr>
+                <w:rStyle w:val="Hyperlink"/>
+                <w:noProof/>
+              </w:rPr>
+              <w:t>Auto Merge</w:t>
+            </w:r>
+            <w:r>
+              <w:rPr>
+                <w:noProof/>
+                <w:webHidden/>
+              </w:rPr>
+              <w:tab/>
+            </w:r>
+            <w:r>
+              <w:rPr>
+                <w:noProof/>
+                <w:webHidden/>
+              </w:rPr>
+              <w:fldChar w:fldCharType="begin"/>
+            </w:r>
+            <w:r>
+              <w:rPr>
+                <w:noProof/>
+                <w:webHidden/>
+              </w:rPr>
+              <w:instrText xml:space="preserve"> PAGEREF _Toc188176409 \h </w:instrText>
+            </w:r>
+            <w:r>
+              <w:rPr>
+                <w:noProof/>
+                <w:webHidden/>
+              </w:rPr>
+            </w:r>
+            <w:r>
+              <w:rPr>
+                <w:noProof/>
+                <w:webHidden/>
+              </w:rPr>
+              <w:fldChar w:fldCharType="separate"/>
+            </w:r>
+            <w:r>
+              <w:rPr>
+                <w:noProof/>
+                <w:webHidden/>
+              </w:rPr>
+              <w:t>17</w:t>
+            </w:r>
+            <w:r>
+              <w:rPr>
+                <w:noProof/>
+                <w:webHidden/>
+              </w:rPr>
+              <w:fldChar w:fldCharType="end"/>
+            </w:r>
+          </w:hyperlink>
+        </w:p>
+        <w:p>
+          <w:r>
+            <w:rPr>
+              <w:b/>
+              <w:bCs/>
+              <w:noProof/>
+            </w:rPr>
+            <w:fldChar w:fldCharType="end"/>
+          </w:r>
+        </w:p>
+      </w:sdtContent>
+    </w:sdt>
     <w:p/>
     <w:p>
       <w:r>
@@ -17,10 +707,10 @@
           <w:noProof/>
         </w:rPr>
         <w:drawing>
-          <wp:inline distT="0" distB="0" distL="0" distR="0" wp14:anchorId="36714326" wp14:editId="3229CAAB">
-            <wp:extent cx="1333500" cy="1226820"/>
-            <wp:effectExtent l="0" t="0" r="0" b="0"/>
-            <wp:docPr id="65920567" name="Picture 1"/>
+          <wp:inline distT="0" distB="0" distL="0" distR="0" wp14:anchorId="1199D995" wp14:editId="53174572">
+            <wp:extent cx="2571750" cy="2295525"/>
+            <wp:effectExtent l="0" t="0" r="0" b="9525"/>
+            <wp:docPr id="427367680" name="Picture 10"/>
             <wp:cNvGraphicFramePr>
               <a:graphicFrameLocks xmlns:a="http://schemas.openxmlformats.org/drawingml/2006/main" noChangeAspect="1"/>
             </wp:cNvGraphicFramePr>
@@ -34,7 +724,7 @@
                     </pic:cNvPicPr>
                   </pic:nvPicPr>
                   <pic:blipFill>
-                    <a:blip r:embed="rId7">
+                    <a:blip r:embed="rId8">
                       <a:extLst>
                         <a:ext uri="{28A0092B-C50C-407E-A947-70E740481C1C}">
                           <a14:useLocalDpi xmlns:a14="http://schemas.microsoft.com/office/drawing/2010/main" val="0"/>
@@ -49,7 +739,7 @@
                   <pic:spPr bwMode="auto">
                     <a:xfrm>
                       <a:off x="0" y="0"/>
-                      <a:ext cx="1336063" cy="1229178"/>
+                      <a:ext cx="2571750" cy="2295525"/>
                     </a:xfrm>
                     <a:prstGeom prst="rect">
                       <a:avLst/>
@@ -67,46 +757,198 @@
       </w:r>
     </w:p>
     <w:p/>
+    <w:p/>
+    <w:p/>
+    <w:p/>
     <w:p>
       <w:pPr>
         <w:pStyle w:val="Heading1"/>
       </w:pPr>
-      <w:r>
+      <w:bookmarkStart w:id="0" w:name="_Toc188176401"/>
+      <w:r>
+        <w:lastRenderedPageBreak/>
         <w:t>Spinning a Cube</w:t>
       </w:r>
-    </w:p>
-    <w:p>
-      <w:r>
-        <w:t xml:space="preserve">Here is a cube, and we took it and spun it around the middle cursor. To do this, you want to select the entire cube with the </w:t>
+      <w:bookmarkEnd w:id="0"/>
+    </w:p>
+    <w:p>
+      <w:r>
+        <w:t xml:space="preserve">Go into </w:t>
       </w:r>
       <w:r>
         <w:rPr>
           <w:rStyle w:val="BlueBoldenChar"/>
           <w:rFonts w:eastAsiaTheme="minorHAnsi"/>
         </w:rPr>
-        <w:t>A</w:t>
-      </w:r>
-      <w:r>
-        <w:t xml:space="preserve"> key, hover over the </w:t>
+        <w:t>Edit</w:t>
+      </w:r>
+      <w:r>
+        <w:t xml:space="preserve"> mode with the cube and select the </w:t>
       </w:r>
       <w:r>
         <w:rPr>
           <w:rStyle w:val="BlueBoldenChar"/>
           <w:rFonts w:eastAsiaTheme="minorHAnsi"/>
         </w:rPr>
+        <w:t>Spin tool</w:t>
+      </w:r>
+      <w:r>
+        <w:t xml:space="preserve"> from the Tool panel on the left.</w:t>
+      </w:r>
+    </w:p>
+    <w:p>
+      <w:r>
+        <w:drawing>
+          <wp:inline distT="0" distB="0" distL="0" distR="0" wp14:anchorId="26D544AF" wp14:editId="5EB8AB17">
+            <wp:extent cx="3972479" cy="1171739"/>
+            <wp:effectExtent l="0" t="0" r="0" b="9525"/>
+            <wp:docPr id="1923834673" name="Picture 1"/>
+            <wp:cNvGraphicFramePr>
+              <a:graphicFrameLocks xmlns:a="http://schemas.openxmlformats.org/drawingml/2006/main" noChangeAspect="1"/>
+            </wp:cNvGraphicFramePr>
+            <a:graphic xmlns:a="http://schemas.openxmlformats.org/drawingml/2006/main">
+              <a:graphicData uri="http://schemas.openxmlformats.org/drawingml/2006/picture">
+                <pic:pic xmlns:pic="http://schemas.openxmlformats.org/drawingml/2006/picture">
+                  <pic:nvPicPr>
+                    <pic:cNvPr id="1923834673" name=""/>
+                    <pic:cNvPicPr/>
+                  </pic:nvPicPr>
+                  <pic:blipFill>
+                    <a:blip r:embed="rId9"/>
+                    <a:stretch>
+                      <a:fillRect/>
+                    </a:stretch>
+                  </pic:blipFill>
+                  <pic:spPr>
+                    <a:xfrm>
+                      <a:off x="0" y="0"/>
+                      <a:ext cx="3972479" cy="1171739"/>
+                    </a:xfrm>
+                    <a:prstGeom prst="rect">
+                      <a:avLst/>
+                    </a:prstGeom>
+                  </pic:spPr>
+                </pic:pic>
+              </a:graphicData>
+            </a:graphic>
+          </wp:inline>
+        </w:drawing>
+      </w:r>
+    </w:p>
+    <w:p/>
+    <w:p>
+      <w:r>
+        <w:t xml:space="preserve">Move the cursor off to the side of the box, because </w:t>
+      </w:r>
+      <w:r>
+        <w:t xml:space="preserve">it will be used for the boxes </w:t>
+      </w:r>
+      <w:r>
+        <w:t>to spin around.</w:t>
+      </w:r>
+      <w:r>
+        <w:t xml:space="preserve"> You can use the cursor tool from the tool box, to move it.</w:t>
+      </w:r>
+    </w:p>
+    <w:p>
+      <w:r>
+        <w:drawing>
+          <wp:inline distT="0" distB="0" distL="0" distR="0" wp14:anchorId="21E4A3A1" wp14:editId="5CEF3801">
+            <wp:extent cx="666750" cy="552450"/>
+            <wp:effectExtent l="0" t="0" r="0" b="0"/>
+            <wp:docPr id="1406161938" name="Picture 1"/>
+            <wp:cNvGraphicFramePr>
+              <a:graphicFrameLocks xmlns:a="http://schemas.openxmlformats.org/drawingml/2006/main" noChangeAspect="1"/>
+            </wp:cNvGraphicFramePr>
+            <a:graphic xmlns:a="http://schemas.openxmlformats.org/drawingml/2006/main">
+              <a:graphicData uri="http://schemas.openxmlformats.org/drawingml/2006/picture">
+                <pic:pic xmlns:pic="http://schemas.openxmlformats.org/drawingml/2006/picture">
+                  <pic:nvPicPr>
+                    <pic:cNvPr id="1406161938" name=""/>
+                    <pic:cNvPicPr/>
+                  </pic:nvPicPr>
+                  <pic:blipFill rotWithShape="1">
+                    <a:blip r:embed="rId10"/>
+                    <a:srcRect t="23865" b="10227"/>
+                    <a:stretch/>
+                  </pic:blipFill>
+                  <pic:spPr bwMode="auto">
+                    <a:xfrm>
+                      <a:off x="0" y="0"/>
+                      <a:ext cx="666843" cy="552527"/>
+                    </a:xfrm>
+                    <a:prstGeom prst="rect">
+                      <a:avLst/>
+                    </a:prstGeom>
+                    <a:ln>
+                      <a:noFill/>
+                    </a:ln>
+                    <a:extLst>
+                      <a:ext uri="{53640926-AAD7-44D8-BBD7-CCE9431645EC}">
+                        <a14:shadowObscured xmlns:a14="http://schemas.microsoft.com/office/drawing/2010/main"/>
+                      </a:ext>
+                    </a:extLst>
+                  </pic:spPr>
+                </pic:pic>
+              </a:graphicData>
+            </a:graphic>
+          </wp:inline>
+        </w:drawing>
+      </w:r>
+    </w:p>
+    <w:p/>
+    <w:p>
+      <w:r>
+        <w:t>Here is a cube, and we took it</w:t>
+      </w:r>
+      <w:r>
+        <w:t>,</w:t>
+      </w:r>
+      <w:r>
+        <w:t xml:space="preserve"> and spun it around the cursor. To do this, you want to select the entire cube with the </w:t>
+      </w:r>
+      <w:r>
+        <w:rPr>
+          <w:rStyle w:val="BlueBoldenChar"/>
+          <w:rFonts w:eastAsiaTheme="minorHAnsi"/>
+        </w:rPr>
+        <w:t>A</w:t>
+      </w:r>
+      <w:r>
+        <w:t xml:space="preserve"> key, hover over </w:t>
+      </w:r>
+      <w:r>
+        <w:t xml:space="preserve">one of the </w:t>
+      </w:r>
+      <w:r>
+        <w:rPr>
+          <w:rStyle w:val="BlueBoldenChar"/>
+          <w:rFonts w:eastAsiaTheme="minorHAnsi"/>
+        </w:rPr>
         <w:t>plus sign</w:t>
       </w:r>
       <w:r>
-        <w:t xml:space="preserve"> until you see a blue circle and then just drag the mouse.</w:t>
-      </w:r>
-    </w:p>
-    <w:p>
-      <w:r>
-        <w:t>Move the cursor off to the side of the box, because it will use it to spin around.</w:t>
-      </w:r>
-    </w:p>
-    <w:p>
-      <w:r>
+        <w:rPr>
+          <w:rStyle w:val="BlueBoldenChar"/>
+          <w:rFonts w:eastAsiaTheme="minorHAnsi"/>
+        </w:rPr>
+        <w:t xml:space="preserve">s </w:t>
+      </w:r>
+      <w:r>
+        <w:t>(given to you from this tool)</w:t>
+      </w:r>
+      <w:r>
+        <w:t xml:space="preserve"> until you see a blue circle </w:t>
+      </w:r>
+      <w:r>
+        <w:t>appear.</w:t>
+      </w:r>
+    </w:p>
+    <w:p>
+      <w:r>
+        <w:rPr>
+          <w:noProof/>
+        </w:rPr>
         <w:drawing>
           <wp:inline distT="0" distB="0" distL="0" distR="0" wp14:anchorId="0850CF00" wp14:editId="1F21F46A">
             <wp:extent cx="5943600" cy="2125980"/>
@@ -123,7 +965,7 @@
                     <pic:cNvPicPr/>
                   </pic:nvPicPr>
                   <pic:blipFill>
-                    <a:blip r:embed="rId8"/>
+                    <a:blip r:embed="rId11"/>
                     <a:stretch>
                       <a:fillRect/>
                     </a:stretch>
@@ -146,11 +988,26 @@
     </w:p>
     <w:p>
       <w:r>
-        <w:t>The circle will tell you how the spin will go. Now when you press down the left mouse button you will see this spin type of icon show up on the screen.</w:t>
-      </w:r>
-    </w:p>
-    <w:p>
-      <w:r>
+        <w:t xml:space="preserve">The circle will tell you how the spin will go. Now when you press down the left mouse button you will see this </w:t>
+      </w:r>
+      <w:r>
+        <w:t xml:space="preserve">next </w:t>
+      </w:r>
+      <w:r>
+        <w:t>spin type of icon</w:t>
+      </w:r>
+      <w:r>
+        <w:t>,</w:t>
+      </w:r>
+      <w:r>
+        <w:t xml:space="preserve"> show up on the screen.</w:t>
+      </w:r>
+    </w:p>
+    <w:p>
+      <w:r>
+        <w:rPr>
+          <w:noProof/>
+        </w:rPr>
         <w:lastRenderedPageBreak/>
         <w:drawing>
           <wp:inline distT="0" distB="0" distL="0" distR="0" wp14:anchorId="74AA4FEF" wp14:editId="44C98454">
@@ -168,7 +1025,7 @@
                     <pic:cNvPicPr/>
                   </pic:nvPicPr>
                   <pic:blipFill>
-                    <a:blip r:embed="rId9"/>
+                    <a:blip r:embed="rId12"/>
                     <a:stretch>
                       <a:fillRect/>
                     </a:stretch>
@@ -207,11 +1064,26 @@
         <w:rPr>
           <w:noProof/>
         </w:rPr>
-        <w:t>When that spin icon appears you can simply drag the mouse and it will start to duplicate the object in a circle around the center cursor icon.</w:t>
-      </w:r>
-    </w:p>
-    <w:p>
-      <w:r>
+        <w:t>When that spin icon appears you can simply drag the mouse</w:t>
+      </w:r>
+      <w:r>
+        <w:rPr>
+          <w:noProof/>
+        </w:rPr>
+        <w:t xml:space="preserve"> around the circle of this new spin gizmo,</w:t>
+      </w:r>
+      <w:r>
+        <w:rPr>
+          <w:noProof/>
+        </w:rPr>
+        <w:t xml:space="preserve"> and it will start to duplicate the object in a circle around the center cursor icon.</w:t>
+      </w:r>
+    </w:p>
+    <w:p>
+      <w:r>
+        <w:rPr>
+          <w:noProof/>
+        </w:rPr>
         <w:drawing>
           <wp:inline distT="0" distB="0" distL="0" distR="0" wp14:anchorId="01E651C7" wp14:editId="7BDBE8CD">
             <wp:extent cx="5344271" cy="3553321"/>
@@ -228,7 +1100,7 @@
                     <pic:cNvPicPr/>
                   </pic:nvPicPr>
                   <pic:blipFill>
-                    <a:blip r:embed="rId10"/>
+                    <a:blip r:embed="rId13"/>
                     <a:stretch>
                       <a:fillRect/>
                     </a:stretch>
@@ -257,6 +1129,9 @@
     </w:p>
     <w:p>
       <w:r>
+        <w:rPr>
+          <w:noProof/>
+        </w:rPr>
         <w:drawing>
           <wp:inline distT="0" distB="0" distL="0" distR="0" wp14:anchorId="3E7EF271" wp14:editId="2727AE19">
             <wp:extent cx="5706271" cy="3734321"/>
@@ -273,7 +1148,7 @@
                     <pic:cNvPicPr/>
                   </pic:nvPicPr>
                   <pic:blipFill>
-                    <a:blip r:embed="rId11"/>
+                    <a:blip r:embed="rId14"/>
                     <a:stretch>
                       <a:fillRect/>
                     </a:stretch>
@@ -298,21 +1173,39 @@
       <w:pPr>
         <w:pStyle w:val="Heading1"/>
       </w:pPr>
+      <w:bookmarkStart w:id="1" w:name="_Toc188176402"/>
       <w:r>
         <w:t>The Last Operation Dialog Box</w:t>
       </w:r>
-    </w:p>
-    <w:p>
-      <w:r>
-        <w:t>At the bottom of the screen, you will see the Spin dialog box, because Spin was the last operation</w:t>
-      </w:r>
-      <w:r>
-        <w:t>.</w:t>
-      </w:r>
-    </w:p>
-    <w:p>
-      <w:r>
-        <w:t>Look at what happens if you reduce the steps from 12 to 5. Do you need a few boxes in a circle, then you would do this to create them.</w:t>
+      <w:bookmarkEnd w:id="1"/>
+    </w:p>
+    <w:p>
+      <w:r>
+        <w:t xml:space="preserve">At the bottom of the screen, you will see the </w:t>
+      </w:r>
+      <w:r>
+        <w:rPr>
+          <w:rStyle w:val="BlueBoldenChar"/>
+          <w:rFonts w:eastAsiaTheme="minorHAnsi"/>
+        </w:rPr>
+        <w:t>Spin dialog box</w:t>
+      </w:r>
+      <w:r>
+        <w:t>, because Spin was the last operation.</w:t>
+      </w:r>
+    </w:p>
+    <w:p>
+      <w:r>
+        <w:t>Look at what happens if you reduce the steps from 12 to 5. Do you need a few boxes in a circle</w:t>
+      </w:r>
+      <w:r>
+        <w:t>?</w:t>
+      </w:r>
+      <w:r>
+        <w:t xml:space="preserve"> </w:t>
+      </w:r>
+      <w:r>
+        <w:t>Then this could be an option for you to create them quickly.</w:t>
       </w:r>
     </w:p>
     <w:p>
@@ -428,6 +1321,9 @@
         </mc:AlternateContent>
       </w:r>
       <w:r>
+        <w:rPr>
+          <w:noProof/>
+        </w:rPr>
         <w:drawing>
           <wp:inline distT="0" distB="0" distL="0" distR="0" wp14:anchorId="7383E89A" wp14:editId="37E309C2">
             <wp:extent cx="5943600" cy="4968240"/>
@@ -444,7 +1340,7 @@
                     <pic:cNvPicPr/>
                   </pic:nvPicPr>
                   <pic:blipFill>
-                    <a:blip r:embed="rId12"/>
+                    <a:blip r:embed="rId15"/>
                     <a:stretch>
                       <a:fillRect/>
                     </a:stretch>
@@ -467,11 +1363,33 @@
     </w:p>
     <w:p>
       <w:r>
-        <w:t>Remove that first box will give you with the 5 boxes of equal spacing.</w:t>
-      </w:r>
-    </w:p>
-    <w:p>
-      <w:r>
+        <w:t>Remove that first box</w:t>
+      </w:r>
+      <w:r>
+        <w:t>. It was only used to create the copies.</w:t>
+      </w:r>
+      <w:r>
+        <w:t xml:space="preserve"> </w:t>
+      </w:r>
+      <w:r>
+        <w:t xml:space="preserve">Now you will notice that the 5 boxes you were left with (what you asked for in the </w:t>
+      </w:r>
+      <w:r>
+        <w:rPr>
+          <w:rStyle w:val="BlueBoldenChar"/>
+          <w:rFonts w:eastAsiaTheme="minorHAnsi"/>
+        </w:rPr>
+        <w:t>Steps</w:t>
+      </w:r>
+      <w:r>
+        <w:t xml:space="preserve"> textbox) will have equal spacing between them.</w:t>
+      </w:r>
+    </w:p>
+    <w:p>
+      <w:r>
+        <w:rPr>
+          <w:noProof/>
+        </w:rPr>
         <w:drawing>
           <wp:inline distT="0" distB="0" distL="0" distR="0" wp14:anchorId="17B699AE" wp14:editId="1109E915">
             <wp:extent cx="3552084" cy="2519705"/>
@@ -488,7 +1406,7 @@
                     <pic:cNvPicPr/>
                   </pic:nvPicPr>
                   <pic:blipFill>
-                    <a:blip r:embed="rId13"/>
+                    <a:blip r:embed="rId16"/>
                     <a:stretch>
                       <a:fillRect/>
                     </a:stretch>
@@ -513,10 +1431,12 @@
       <w:pPr>
         <w:pStyle w:val="Heading1"/>
       </w:pPr>
+      <w:bookmarkStart w:id="2" w:name="_Toc188176403"/>
       <w:r>
         <w:lastRenderedPageBreak/>
         <w:t>Spinning Specific types of your mesh</w:t>
       </w:r>
+      <w:bookmarkEnd w:id="2"/>
     </w:p>
     <w:p>
       <w:r>
@@ -527,9 +1447,11 @@
       <w:pPr>
         <w:pStyle w:val="Heading1"/>
       </w:pPr>
+      <w:bookmarkStart w:id="3" w:name="_Toc188176404"/>
       <w:r>
         <w:t>Spinning a Face</w:t>
       </w:r>
+      <w:bookmarkEnd w:id="3"/>
     </w:p>
     <w:p>
       <w:r>
@@ -548,6 +1470,9 @@
     </w:p>
     <w:p>
       <w:r>
+        <w:rPr>
+          <w:noProof/>
+        </w:rPr>
         <w:drawing>
           <wp:inline distT="0" distB="0" distL="0" distR="0" wp14:anchorId="41F181F0" wp14:editId="6912A2C9">
             <wp:extent cx="2734057" cy="724001"/>
@@ -564,7 +1489,7 @@
                     <pic:cNvPicPr/>
                   </pic:nvPicPr>
                   <pic:blipFill>
-                    <a:blip r:embed="rId14"/>
+                    <a:blip r:embed="rId17"/>
                     <a:stretch>
                       <a:fillRect/>
                     </a:stretch>
@@ -592,6 +1517,9 @@
     </w:p>
     <w:p>
       <w:r>
+        <w:rPr>
+          <w:noProof/>
+        </w:rPr>
         <w:drawing>
           <wp:inline distT="0" distB="0" distL="0" distR="0" wp14:anchorId="0A3B55BD" wp14:editId="2154ED5B">
             <wp:extent cx="4315427" cy="2962688"/>
@@ -608,7 +1536,7 @@
                     <pic:cNvPicPr/>
                   </pic:nvPicPr>
                   <pic:blipFill>
-                    <a:blip r:embed="rId15"/>
+                    <a:blip r:embed="rId18"/>
                     <a:stretch>
                       <a:fillRect/>
                     </a:stretch>
@@ -631,75 +1559,88 @@
     </w:p>
     <w:p>
       <w:r>
-        <w:t>Make sure your cursor is off to the side of the box and not directly on it, so we can spin around it. You can use the Cursor tool from the tool box to move the cursor if you want. Just make sure you come out of the cursor tool, so it’s not effected, when you no longer want to move the cursor around.</w:t>
-      </w:r>
-    </w:p>
-    <w:p>
-      <w:r>
-        <w:drawing>
-          <wp:inline distT="0" distB="0" distL="0" distR="0" wp14:anchorId="21391C88" wp14:editId="27085D5B">
-            <wp:extent cx="562053" cy="514422"/>
-            <wp:effectExtent l="0" t="0" r="0" b="0"/>
-            <wp:docPr id="1249870863" name="Picture 1"/>
-            <wp:cNvGraphicFramePr>
-              <a:graphicFrameLocks xmlns:a="http://schemas.openxmlformats.org/drawingml/2006/main" noChangeAspect="1"/>
-            </wp:cNvGraphicFramePr>
-            <a:graphic xmlns:a="http://schemas.openxmlformats.org/drawingml/2006/main">
-              <a:graphicData uri="http://schemas.openxmlformats.org/drawingml/2006/picture">
-                <pic:pic xmlns:pic="http://schemas.openxmlformats.org/drawingml/2006/picture">
-                  <pic:nvPicPr>
-                    <pic:cNvPr id="1249870863" name=""/>
-                    <pic:cNvPicPr/>
-                  </pic:nvPicPr>
-                  <pic:blipFill>
-                    <a:blip r:embed="rId16"/>
-                    <a:stretch>
-                      <a:fillRect/>
-                    </a:stretch>
-                  </pic:blipFill>
-                  <pic:spPr>
-                    <a:xfrm>
-                      <a:off x="0" y="0"/>
-                      <a:ext cx="562053" cy="514422"/>
-                    </a:xfrm>
-                    <a:prstGeom prst="rect">
-                      <a:avLst/>
-                    </a:prstGeom>
-                  </pic:spPr>
-                </pic:pic>
-              </a:graphicData>
-            </a:graphic>
-          </wp:inline>
-        </w:drawing>
-      </w:r>
-    </w:p>
-    <w:p>
-      <w:r>
-        <w:t xml:space="preserve">Now grab the spin tool and spin this face. Notice that for this one, I upped the </w:t>
+        <w:t xml:space="preserve">Make sure your cursor is off to the side of the box and not directly on it, so we can spin around it. </w:t>
+      </w:r>
+    </w:p>
+    <w:p>
+      <w:r>
+        <w:t xml:space="preserve">Now grab the </w:t>
       </w:r>
       <w:r>
         <w:rPr>
           <w:rStyle w:val="BlueBoldenChar"/>
           <w:rFonts w:eastAsiaTheme="minorHAnsi"/>
         </w:rPr>
-        <w:t xml:space="preserve">steps </w:t>
-      </w:r>
-      <w:r>
-        <w:t xml:space="preserve">to be </w:t>
+        <w:t>S</w:t>
       </w:r>
       <w:r>
         <w:rPr>
           <w:rStyle w:val="BlueBoldenChar"/>
           <w:rFonts w:eastAsiaTheme="minorHAnsi"/>
         </w:rPr>
+        <w:t>pin</w:t>
+      </w:r>
+      <w:r>
+        <w:t xml:space="preserve"> tool</w:t>
+      </w:r>
+      <w:r>
+        <w:t>,</w:t>
+      </w:r>
+      <w:r>
+        <w:t xml:space="preserve"> and spin this face. Notice that for this one, I upped the </w:t>
+      </w:r>
+      <w:r>
+        <w:rPr>
+          <w:rStyle w:val="BlueBoldenChar"/>
+          <w:rFonts w:eastAsiaTheme="minorHAnsi"/>
+        </w:rPr>
+        <w:t xml:space="preserve">steps </w:t>
+      </w:r>
+      <w:r>
+        <w:t xml:space="preserve">to be </w:t>
+      </w:r>
+      <w:r>
+        <w:rPr>
+          <w:rStyle w:val="BlueBoldenChar"/>
+          <w:rFonts w:eastAsiaTheme="minorHAnsi"/>
+        </w:rPr>
         <w:t>43</w:t>
       </w:r>
       <w:r>
-        <w:t>. This makes a nice ring.</w:t>
-      </w:r>
-    </w:p>
-    <w:p>
-      <w:r>
+        <w:t xml:space="preserve">. </w:t>
+      </w:r>
+      <w:r>
+        <w:t xml:space="preserve">Setting the steps to this amount </w:t>
+      </w:r>
+      <w:r>
+        <w:t xml:space="preserve">makes </w:t>
+      </w:r>
+      <w:r>
+        <w:t xml:space="preserve">it </w:t>
+      </w:r>
+      <w:r>
+        <w:t xml:space="preserve">a </w:t>
+      </w:r>
+      <w:proofErr w:type="gramStart"/>
+      <w:r>
+        <w:t xml:space="preserve">nice </w:t>
+      </w:r>
+      <w:r>
+        <w:t>looking</w:t>
+      </w:r>
+      <w:proofErr w:type="gramEnd"/>
+      <w:r>
+        <w:t xml:space="preserve"> </w:t>
+      </w:r>
+      <w:r>
+        <w:t>ring.</w:t>
+      </w:r>
+    </w:p>
+    <w:p>
+      <w:r>
+        <w:rPr>
+          <w:noProof/>
+        </w:rPr>
         <w:lastRenderedPageBreak/>
         <w:drawing>
           <wp:inline distT="0" distB="0" distL="0" distR="0" wp14:anchorId="70D317C7" wp14:editId="1315DE63">
@@ -717,7 +1658,7 @@
                     <pic:cNvPicPr/>
                   </pic:nvPicPr>
                   <pic:blipFill>
-                    <a:blip r:embed="rId17"/>
+                    <a:blip r:embed="rId19"/>
                     <a:stretch>
                       <a:fillRect/>
                     </a:stretch>
@@ -740,11 +1681,59 @@
     </w:p>
     <w:p>
       <w:r>
-        <w:t>Also, you might want to delete the original cube, as it kind of gets in the way of things looking right. You might have to use the Select more to grab it out of the mesh. Select a face of the original face and then hit the plus key or go to the select menu.</w:t>
-      </w:r>
-    </w:p>
-    <w:p>
-      <w:r>
+        <w:t>Again</w:t>
+      </w:r>
+      <w:r>
+        <w:t>,</w:t>
+      </w:r>
+      <w:r>
+        <w:t xml:space="preserve"> you</w:t>
+      </w:r>
+      <w:r>
+        <w:t xml:space="preserve"> want to delete the original cube, as it kind of gets in the way of things looking right. You might have to use the </w:t>
+      </w:r>
+      <w:r>
+        <w:rPr>
+          <w:rStyle w:val="BlueBoldenChar"/>
+          <w:rFonts w:eastAsiaTheme="minorHAnsi"/>
+        </w:rPr>
+        <w:t xml:space="preserve">Select </w:t>
+      </w:r>
+      <w:r>
+        <w:rPr>
+          <w:rStyle w:val="BlueBoldenChar"/>
+          <w:rFonts w:eastAsiaTheme="minorHAnsi"/>
+        </w:rPr>
+        <w:t>M</w:t>
+      </w:r>
+      <w:r>
+        <w:rPr>
+          <w:rStyle w:val="BlueBoldenChar"/>
+          <w:rFonts w:eastAsiaTheme="minorHAnsi"/>
+        </w:rPr>
+        <w:t>ore</w:t>
+      </w:r>
+      <w:r>
+        <w:t xml:space="preserve"> </w:t>
+      </w:r>
+      <w:r>
+        <w:t xml:space="preserve">function </w:t>
+      </w:r>
+      <w:r>
+        <w:t>to grab it out of the mesh</w:t>
+      </w:r>
+      <w:r>
+        <w:t>, if you accidentally deselected this first box.</w:t>
+      </w:r>
+      <w:r>
+        <w:t xml:space="preserve"> Select a face of the original face and then hit the plus key or go to the select menu.</w:t>
+      </w:r>
+    </w:p>
+    <w:p>
+      <w:r>
+        <w:rPr>
+          <w:noProof/>
+        </w:rPr>
         <w:lastRenderedPageBreak/>
         <w:drawing>
           <wp:inline distT="0" distB="0" distL="0" distR="0" wp14:anchorId="45C40EA3" wp14:editId="40F8D1A1">
@@ -762,7 +1751,7 @@
                     <pic:cNvPicPr/>
                   </pic:nvPicPr>
                   <pic:blipFill>
-                    <a:blip r:embed="rId18"/>
+                    <a:blip r:embed="rId20"/>
                     <a:stretch>
                       <a:fillRect/>
                     </a:stretch>
@@ -785,6 +1774,9 @@
     </w:p>
     <w:p>
       <w:r>
+        <w:rPr>
+          <w:noProof/>
+        </w:rPr>
         <w:drawing>
           <wp:inline distT="0" distB="0" distL="0" distR="0" wp14:anchorId="13239D45" wp14:editId="7E1296DD">
             <wp:extent cx="5943600" cy="3659505"/>
@@ -801,7 +1793,7 @@
                     <pic:cNvPicPr/>
                   </pic:nvPicPr>
                   <pic:blipFill>
-                    <a:blip r:embed="rId19"/>
+                    <a:blip r:embed="rId21"/>
                     <a:stretch>
                       <a:fillRect/>
                     </a:stretch>
@@ -829,6 +1821,9 @@
     </w:p>
     <w:p>
       <w:r>
+        <w:rPr>
+          <w:noProof/>
+        </w:rPr>
         <w:lastRenderedPageBreak/>
         <w:drawing>
           <wp:inline distT="0" distB="0" distL="0" distR="0" wp14:anchorId="4DF0C0C1" wp14:editId="57BB07A1">
@@ -846,7 +1841,7 @@
                     <pic:cNvPicPr/>
                   </pic:nvPicPr>
                   <pic:blipFill>
-                    <a:blip r:embed="rId20"/>
+                    <a:blip r:embed="rId22"/>
                     <a:stretch>
                       <a:fillRect/>
                     </a:stretch>
@@ -871,9 +1866,11 @@
       <w:pPr>
         <w:pStyle w:val="Heading1"/>
       </w:pPr>
+      <w:bookmarkStart w:id="4" w:name="_Toc188176405"/>
       <w:r>
         <w:t>Spinning an Edge</w:t>
       </w:r>
+      <w:bookmarkEnd w:id="4"/>
     </w:p>
     <w:p>
       <w:r>
@@ -882,6 +1879,9 @@
     </w:p>
     <w:p>
       <w:r>
+        <w:rPr>
+          <w:noProof/>
+        </w:rPr>
         <w:drawing>
           <wp:inline distT="0" distB="0" distL="0" distR="0" wp14:anchorId="17204707" wp14:editId="4C5182ED">
             <wp:extent cx="2819794" cy="1019317"/>
@@ -898,7 +1898,7 @@
                     <pic:cNvPicPr/>
                   </pic:nvPicPr>
                   <pic:blipFill>
-                    <a:blip r:embed="rId21"/>
+                    <a:blip r:embed="rId23"/>
                     <a:stretch>
                       <a:fillRect/>
                     </a:stretch>
@@ -926,6 +1926,9 @@
     </w:p>
     <w:p>
       <w:r>
+        <w:rPr>
+          <w:noProof/>
+        </w:rPr>
         <w:drawing>
           <wp:inline distT="0" distB="0" distL="0" distR="0" wp14:anchorId="6D5C178E" wp14:editId="48FD6EDE">
             <wp:extent cx="4248150" cy="2368707"/>
@@ -942,7 +1945,7 @@
                     <pic:cNvPicPr/>
                   </pic:nvPicPr>
                   <pic:blipFill>
-                    <a:blip r:embed="rId22"/>
+                    <a:blip r:embed="rId24"/>
                     <a:stretch>
                       <a:fillRect/>
                     </a:stretch>
@@ -1070,6 +2073,9 @@
         </mc:AlternateContent>
       </w:r>
       <w:r>
+        <w:rPr>
+          <w:noProof/>
+        </w:rPr>
         <w:drawing>
           <wp:inline distT="0" distB="0" distL="0" distR="0" wp14:anchorId="2F1B8BE4" wp14:editId="23B37E69">
             <wp:extent cx="5943600" cy="3250565"/>
@@ -1086,7 +2092,7 @@
                     <pic:cNvPicPr/>
                   </pic:nvPicPr>
                   <pic:blipFill>
-                    <a:blip r:embed="rId23"/>
+                    <a:blip r:embed="rId25"/>
                     <a:stretch>
                       <a:fillRect/>
                     </a:stretch>
@@ -1109,11 +2115,35 @@
     </w:p>
     <w:p>
       <w:r>
-        <w:t>Clicking on the viewport will make the dialog box disappear at the bottom of the screen, but you will still be able to do certain things from a sub menu that will come with this tool at the top of the viewport.</w:t>
-      </w:r>
-    </w:p>
-    <w:p>
-      <w:r>
+        <w:t>Remember that c</w:t>
+      </w:r>
+      <w:r>
+        <w:t>licking on the viewport</w:t>
+      </w:r>
+      <w:r>
+        <w:t>,</w:t>
+      </w:r>
+      <w:r>
+        <w:t xml:space="preserve"> will make the dialog box</w:t>
+      </w:r>
+      <w:r>
+        <w:t>, for your last operation,</w:t>
+      </w:r>
+      <w:r>
+        <w:t xml:space="preserve"> disappear </w:t>
+      </w:r>
+      <w:r>
+        <w:t>from</w:t>
+      </w:r>
+      <w:r>
+        <w:t xml:space="preserve"> the bottom of the screen, but you will still be able to do certain things from a sub menu that will come with this tool at the top of the viewport.</w:t>
+      </w:r>
+    </w:p>
+    <w:p>
+      <w:r>
+        <w:rPr>
+          <w:noProof/>
+        </w:rPr>
         <w:drawing>
           <wp:inline distT="0" distB="0" distL="0" distR="0" wp14:anchorId="1FB250B2" wp14:editId="2A1CEFA2">
             <wp:extent cx="5943600" cy="1177290"/>
@@ -1130,7 +2160,7 @@
                     <pic:cNvPicPr/>
                   </pic:nvPicPr>
                   <pic:blipFill>
-                    <a:blip r:embed="rId24"/>
+                    <a:blip r:embed="rId26"/>
                     <a:stretch>
                       <a:fillRect/>
                     </a:stretch>
@@ -1156,9 +2186,11 @@
       <w:pPr>
         <w:pStyle w:val="Heading1"/>
       </w:pPr>
+      <w:bookmarkStart w:id="5" w:name="_Toc188176406"/>
       <w:r>
         <w:t>Spinning a Vertex</w:t>
       </w:r>
+      <w:bookmarkEnd w:id="5"/>
     </w:p>
     <w:p>
       <w:r>
@@ -1177,6 +2209,9 @@
     </w:p>
     <w:p>
       <w:r>
+        <w:rPr>
+          <w:noProof/>
+        </w:rPr>
         <w:drawing>
           <wp:inline distT="0" distB="0" distL="0" distR="0" wp14:anchorId="08B2D3B8" wp14:editId="4F70F2B7">
             <wp:extent cx="2848373" cy="676369"/>
@@ -1193,7 +2228,7 @@
                     <pic:cNvPicPr/>
                   </pic:nvPicPr>
                   <pic:blipFill>
-                    <a:blip r:embed="rId25"/>
+                    <a:blip r:embed="rId27"/>
                     <a:stretch>
                       <a:fillRect/>
                     </a:stretch>
@@ -1221,6 +2256,9 @@
     </w:p>
     <w:p>
       <w:r>
+        <w:rPr>
+          <w:noProof/>
+        </w:rPr>
         <w:lastRenderedPageBreak/>
         <w:drawing>
           <wp:inline distT="0" distB="0" distL="0" distR="0" wp14:anchorId="0BC9526E" wp14:editId="456BF1B8">
@@ -1238,7 +2276,7 @@
                     <pic:cNvPicPr/>
                   </pic:nvPicPr>
                   <pic:blipFill>
-                    <a:blip r:embed="rId26"/>
+                    <a:blip r:embed="rId28"/>
                     <a:stretch>
                       <a:fillRect/>
                     </a:stretch>
@@ -1271,6 +2309,9 @@
     </w:p>
     <w:p>
       <w:r>
+        <w:rPr>
+          <w:noProof/>
+        </w:rPr>
         <w:drawing>
           <wp:inline distT="0" distB="0" distL="0" distR="0" wp14:anchorId="242FC701" wp14:editId="2C4CBE54">
             <wp:extent cx="5943600" cy="2018665"/>
@@ -1287,7 +2328,7 @@
                     <pic:cNvPicPr/>
                   </pic:nvPicPr>
                   <pic:blipFill>
-                    <a:blip r:embed="rId27"/>
+                    <a:blip r:embed="rId29"/>
                     <a:stretch>
                       <a:fillRect/>
                     </a:stretch>
@@ -1308,62 +2349,53 @@
         </w:drawing>
       </w:r>
     </w:p>
+    <w:p/>
     <w:p>
       <w:pPr>
         <w:pStyle w:val="Heading1"/>
       </w:pPr>
-      <w:r>
-        <w:t>Working from a Single vertex</w:t>
-      </w:r>
-    </w:p>
-    <w:p>
-      <w:r>
-        <w:t>Let’s try to do something from just a single vertex</w:t>
-      </w:r>
-      <w:r>
-        <w:t>.</w:t>
-      </w:r>
-    </w:p>
-    <w:p>
-      <w:r>
-        <w:t>Start in Object mode, get rid of everything from the screen.</w:t>
-      </w:r>
-    </w:p>
-    <w:p>
-      <w:r>
-        <w:t xml:space="preserve">Hit </w:t>
+      <w:bookmarkStart w:id="6" w:name="_Toc188176407"/>
+      <w:r>
+        <w:t>Working from the different Axis</w:t>
+      </w:r>
+      <w:bookmarkEnd w:id="6"/>
+    </w:p>
+    <w:p>
+      <w:r>
+        <w:t xml:space="preserve">You will notice that at the top of the app, while in the Spin tool in edit mode you will see this </w:t>
       </w:r>
       <w:r>
         <w:rPr>
           <w:rStyle w:val="BlueBoldenChar"/>
           <w:rFonts w:eastAsiaTheme="minorHAnsi"/>
         </w:rPr>
-        <w:t>Shift -S</w:t>
-      </w:r>
-      <w:r>
-        <w:t xml:space="preserve"> and choose set </w:t>
+        <w:t>X, Y</w:t>
+      </w:r>
+      <w:r>
+        <w:t xml:space="preserve">, and </w:t>
       </w:r>
       <w:r>
         <w:rPr>
           <w:rStyle w:val="BlueBoldenChar"/>
           <w:rFonts w:eastAsiaTheme="minorHAnsi"/>
         </w:rPr>
-        <w:t>Cursor to World Origin</w:t>
-      </w:r>
-      <w:r>
-        <w:t xml:space="preserve">. This will set the cursor back to the center of the screen. </w:t>
-      </w:r>
-    </w:p>
-    <w:p/>
-    <w:p/>
-    <w:p>
-      <w:r>
+        <w:t>Z</w:t>
+      </w:r>
+      <w:r>
+        <w:t>. These are the different axis in space in which you can work in.</w:t>
+      </w:r>
+    </w:p>
+    <w:p>
+      <w:r>
+        <w:rPr>
+          <w:noProof/>
+        </w:rPr>
         <w:lastRenderedPageBreak/>
         <w:drawing>
-          <wp:inline distT="0" distB="0" distL="0" distR="0" wp14:anchorId="499EA023" wp14:editId="10874BE6">
-            <wp:extent cx="4357307" cy="2447925"/>
-            <wp:effectExtent l="0" t="0" r="5715" b="0"/>
-            <wp:docPr id="1128406392" name="Picture 1"/>
+          <wp:inline distT="0" distB="0" distL="0" distR="0" wp14:anchorId="5CD6BF18" wp14:editId="356DE020">
+            <wp:extent cx="5744377" cy="1228896"/>
+            <wp:effectExtent l="0" t="0" r="8890" b="9525"/>
+            <wp:docPr id="324813503" name="Picture 1"/>
             <wp:cNvGraphicFramePr>
               <a:graphicFrameLocks xmlns:a="http://schemas.openxmlformats.org/drawingml/2006/main" noChangeAspect="1"/>
             </wp:cNvGraphicFramePr>
@@ -1371,105 +2403,7 @@
               <a:graphicData uri="http://schemas.openxmlformats.org/drawingml/2006/picture">
                 <pic:pic xmlns:pic="http://schemas.openxmlformats.org/drawingml/2006/picture">
                   <pic:nvPicPr>
-                    <pic:cNvPr id="1128406392" name=""/>
-                    <pic:cNvPicPr/>
-                  </pic:nvPicPr>
-                  <pic:blipFill>
-                    <a:blip r:embed="rId28"/>
-                    <a:stretch>
-                      <a:fillRect/>
-                    </a:stretch>
-                  </pic:blipFill>
-                  <pic:spPr>
-                    <a:xfrm>
-                      <a:off x="0" y="0"/>
-                      <a:ext cx="4382411" cy="2462029"/>
-                    </a:xfrm>
-                    <a:prstGeom prst="rect">
-                      <a:avLst/>
-                    </a:prstGeom>
-                  </pic:spPr>
-                </pic:pic>
-              </a:graphicData>
-            </a:graphic>
-          </wp:inline>
-        </w:drawing>
-      </w:r>
-    </w:p>
-    <w:p>
-      <w:r>
-        <w:t>Add Mesh Plane</w:t>
-      </w:r>
-    </w:p>
-    <w:p>
-      <w:r>
-        <w:drawing>
-          <wp:inline distT="0" distB="0" distL="0" distR="0" wp14:anchorId="33DC9E96" wp14:editId="31BC9C96">
-            <wp:extent cx="4458322" cy="1209844"/>
-            <wp:effectExtent l="0" t="0" r="0" b="9525"/>
-            <wp:docPr id="638303645" name="Picture 1"/>
-            <wp:cNvGraphicFramePr>
-              <a:graphicFrameLocks xmlns:a="http://schemas.openxmlformats.org/drawingml/2006/main" noChangeAspect="1"/>
-            </wp:cNvGraphicFramePr>
-            <a:graphic xmlns:a="http://schemas.openxmlformats.org/drawingml/2006/main">
-              <a:graphicData uri="http://schemas.openxmlformats.org/drawingml/2006/picture">
-                <pic:pic xmlns:pic="http://schemas.openxmlformats.org/drawingml/2006/picture">
-                  <pic:nvPicPr>
-                    <pic:cNvPr id="638303645" name=""/>
-                    <pic:cNvPicPr/>
-                  </pic:nvPicPr>
-                  <pic:blipFill>
-                    <a:blip r:embed="rId29"/>
-                    <a:stretch>
-                      <a:fillRect/>
-                    </a:stretch>
-                  </pic:blipFill>
-                  <pic:spPr>
-                    <a:xfrm>
-                      <a:off x="0" y="0"/>
-                      <a:ext cx="4458322" cy="1209844"/>
-                    </a:xfrm>
-                    <a:prstGeom prst="rect">
-                      <a:avLst/>
-                    </a:prstGeom>
-                  </pic:spPr>
-                </pic:pic>
-              </a:graphicData>
-            </a:graphic>
-          </wp:inline>
-        </w:drawing>
-      </w:r>
-    </w:p>
-    <w:p>
-      <w:r>
-        <w:t xml:space="preserve">Add this plane in </w:t>
-      </w:r>
-      <w:r>
-        <w:rPr>
-          <w:rStyle w:val="BlueBoldenChar"/>
-          <w:rFonts w:eastAsiaTheme="minorHAnsi"/>
-        </w:rPr>
-        <w:t>Right Orthographic</w:t>
-      </w:r>
-      <w:r>
-        <w:t xml:space="preserve"> Mode</w:t>
-      </w:r>
-    </w:p>
-    <w:p>
-      <w:r>
-        <w:drawing>
-          <wp:inline distT="0" distB="0" distL="0" distR="0" wp14:anchorId="3A88EB1B" wp14:editId="6857ACF2">
-            <wp:extent cx="3886200" cy="2803794"/>
-            <wp:effectExtent l="0" t="0" r="0" b="0"/>
-            <wp:docPr id="912824615" name="Picture 1"/>
-            <wp:cNvGraphicFramePr>
-              <a:graphicFrameLocks xmlns:a="http://schemas.openxmlformats.org/drawingml/2006/main" noChangeAspect="1"/>
-            </wp:cNvGraphicFramePr>
-            <a:graphic xmlns:a="http://schemas.openxmlformats.org/drawingml/2006/main">
-              <a:graphicData uri="http://schemas.openxmlformats.org/drawingml/2006/picture">
-                <pic:pic xmlns:pic="http://schemas.openxmlformats.org/drawingml/2006/picture">
-                  <pic:nvPicPr>
-                    <pic:cNvPr id="912824615" name=""/>
+                    <pic:cNvPr id="324813503" name=""/>
                     <pic:cNvPicPr/>
                   </pic:nvPicPr>
                   <pic:blipFill>
@@ -1481,7 +2415,7 @@
                   <pic:spPr>
                     <a:xfrm>
                       <a:off x="0" y="0"/>
-                      <a:ext cx="3889603" cy="2806249"/>
+                      <a:ext cx="5744377" cy="1228896"/>
                     </a:xfrm>
                     <a:prstGeom prst="rect">
                       <a:avLst/>
@@ -1497,37 +2431,35 @@
     <w:p/>
     <w:p>
       <w:r>
-        <w:t xml:space="preserve">Go into </w:t>
+        <w:t xml:space="preserve">Go back to </w:t>
       </w:r>
       <w:r>
         <w:rPr>
           <w:rStyle w:val="BlueBoldenChar"/>
           <w:rFonts w:eastAsiaTheme="minorHAnsi"/>
         </w:rPr>
-        <w:t>Edit</w:t>
-      </w:r>
-      <w:r>
-        <w:t xml:space="preserve"> Mode, </w:t>
-      </w:r>
-      <w:r>
-        <w:rPr>
-          <w:rStyle w:val="BlueBoldenChar"/>
-          <w:rFonts w:eastAsiaTheme="minorHAnsi"/>
-        </w:rPr>
-        <w:t xml:space="preserve">Vertex </w:t>
-      </w:r>
-      <w:r>
-        <w:t>mode</w:t>
-      </w:r>
-    </w:p>
-    <w:p>
-      <w:r>
-        <w:lastRenderedPageBreak/>
+        <w:t>Object</w:t>
+      </w:r>
+      <w:r>
+        <w:t xml:space="preserve"> mode, and get rid of that last object that we made on screen</w:t>
+      </w:r>
+      <w:r>
+        <w:t>. We want to start in an Orthographic Mode. I chose Front Orthographic mode to add the object.</w:t>
+      </w:r>
+      <w:r>
+        <w:t xml:space="preserve"> </w:t>
+      </w:r>
+    </w:p>
+    <w:p>
+      <w:r>
+        <w:rPr>
+          <w:noProof/>
+        </w:rPr>
         <w:drawing>
-          <wp:inline distT="0" distB="0" distL="0" distR="0" wp14:anchorId="44C41FB8" wp14:editId="3301AFD5">
-            <wp:extent cx="2943636" cy="619211"/>
+          <wp:inline distT="0" distB="0" distL="0" distR="0" wp14:anchorId="42691AA9" wp14:editId="5530B004">
+            <wp:extent cx="2943636" cy="1857634"/>
             <wp:effectExtent l="0" t="0" r="9525" b="9525"/>
-            <wp:docPr id="803815806" name="Picture 1"/>
+            <wp:docPr id="1443709147" name="Picture 1"/>
             <wp:cNvGraphicFramePr>
               <a:graphicFrameLocks xmlns:a="http://schemas.openxmlformats.org/drawingml/2006/main" noChangeAspect="1"/>
             </wp:cNvGraphicFramePr>
@@ -1535,7 +2467,7 @@
               <a:graphicData uri="http://schemas.openxmlformats.org/drawingml/2006/picture">
                 <pic:pic xmlns:pic="http://schemas.openxmlformats.org/drawingml/2006/picture">
                   <pic:nvPicPr>
-                    <pic:cNvPr id="803815806" name=""/>
+                    <pic:cNvPr id="1443709147" name=""/>
                     <pic:cNvPicPr/>
                   </pic:nvPicPr>
                   <pic:blipFill>
@@ -1547,7 +2479,7 @@
                   <pic:spPr>
                     <a:xfrm>
                       <a:off x="0" y="0"/>
-                      <a:ext cx="2943636" cy="619211"/>
+                      <a:ext cx="2943636" cy="1857634"/>
                     </a:xfrm>
                     <a:prstGeom prst="rect">
                       <a:avLst/>
@@ -1560,29 +2492,33 @@
         </w:drawing>
       </w:r>
     </w:p>
-    <w:p/>
-    <w:p>
-      <w:r>
-        <w:t xml:space="preserve">Hit the </w:t>
+    <w:p>
+      <w:pPr>
+        <w:pStyle w:val="BlueBolden"/>
+      </w:pPr>
+      <w:r>
+        <w:t xml:space="preserve">Snap the </w:t>
       </w:r>
       <w:r>
         <w:rPr>
           <w:rStyle w:val="BlueBoldenChar"/>
-          <w:rFonts w:eastAsiaTheme="minorHAnsi"/>
-        </w:rPr>
-        <w:t>A</w:t>
-      </w:r>
-      <w:r>
-        <w:t xml:space="preserve"> key to make sure all of the vertices in the plane are selected.</w:t>
-      </w:r>
-    </w:p>
-    <w:p>
-      <w:r>
+        </w:rPr>
+        <w:t>cursor</w:t>
+      </w:r>
+      <w:r>
+        <w:t xml:space="preserve"> back to center in Object mode.</w:t>
+      </w:r>
+    </w:p>
+    <w:p>
+      <w:r>
+        <w:rPr>
+          <w:noProof/>
+        </w:rPr>
         <w:drawing>
-          <wp:inline distT="0" distB="0" distL="0" distR="0" wp14:anchorId="2FC0EC73" wp14:editId="173BB7B2">
-            <wp:extent cx="2238687" cy="2057687"/>
-            <wp:effectExtent l="0" t="0" r="9525" b="0"/>
-            <wp:docPr id="630381043" name="Picture 1"/>
+          <wp:inline distT="0" distB="0" distL="0" distR="0" wp14:anchorId="2C10D6D9" wp14:editId="1D0F0DEA">
+            <wp:extent cx="2381582" cy="1705213"/>
+            <wp:effectExtent l="0" t="0" r="0" b="9525"/>
+            <wp:docPr id="1987113962" name="Picture 1"/>
             <wp:cNvGraphicFramePr>
               <a:graphicFrameLocks xmlns:a="http://schemas.openxmlformats.org/drawingml/2006/main" noChangeAspect="1"/>
             </wp:cNvGraphicFramePr>
@@ -1590,7 +2526,7 @@
               <a:graphicData uri="http://schemas.openxmlformats.org/drawingml/2006/picture">
                 <pic:pic xmlns:pic="http://schemas.openxmlformats.org/drawingml/2006/picture">
                   <pic:nvPicPr>
-                    <pic:cNvPr id="630381043" name=""/>
+                    <pic:cNvPr id="1987113962" name=""/>
                     <pic:cNvPicPr/>
                   </pic:nvPicPr>
                   <pic:blipFill>
@@ -1602,7 +2538,7 @@
                   <pic:spPr>
                     <a:xfrm>
                       <a:off x="0" y="0"/>
-                      <a:ext cx="2238687" cy="2057687"/>
+                      <a:ext cx="2381582" cy="1705213"/>
                     </a:xfrm>
                     <a:prstGeom prst="rect">
                       <a:avLst/>
@@ -1615,60 +2551,38 @@
         </w:drawing>
       </w:r>
     </w:p>
-    <w:p/>
-    <w:p>
-      <w:r>
-        <w:t xml:space="preserve">Hit the </w:t>
-      </w:r>
+    <w:p>
       <w:r>
         <w:rPr>
           <w:rStyle w:val="BlueBoldenChar"/>
           <w:rFonts w:eastAsiaTheme="minorHAnsi"/>
         </w:rPr>
-        <w:t>M</w:t>
-      </w:r>
-      <w:r>
-        <w:t xml:space="preserve"> key to merge and then merge everything </w:t>
+        <w:t>Add a circle</w:t>
+      </w:r>
+      <w:r>
+        <w:t xml:space="preserve"> from the </w:t>
       </w:r>
       <w:r>
         <w:rPr>
           <w:rStyle w:val="BlueBoldenChar"/>
           <w:rFonts w:eastAsiaTheme="minorHAnsi"/>
         </w:rPr>
-        <w:t>A</w:t>
-      </w:r>
-      <w:r>
-        <w:rPr>
-          <w:rStyle w:val="BlueBoldenChar"/>
-          <w:rFonts w:eastAsiaTheme="minorHAnsi"/>
-        </w:rPr>
-        <w:t xml:space="preserve">t </w:t>
-      </w:r>
-      <w:r>
-        <w:rPr>
-          <w:rStyle w:val="BlueBoldenChar"/>
-          <w:rFonts w:eastAsiaTheme="minorHAnsi"/>
-        </w:rPr>
-        <w:t>C</w:t>
-      </w:r>
-      <w:r>
-        <w:rPr>
-          <w:rStyle w:val="BlueBoldenChar"/>
-          <w:rFonts w:eastAsiaTheme="minorHAnsi"/>
-        </w:rPr>
-        <w:t>enter</w:t>
-      </w:r>
-      <w:r>
-        <w:t>.</w:t>
-      </w:r>
-    </w:p>
-    <w:p>
-      <w:r>
+        <w:t>Add</w:t>
+      </w:r>
+      <w:r>
+        <w:t xml:space="preserve"> menu</w:t>
+      </w:r>
+    </w:p>
+    <w:p>
+      <w:r>
+        <w:rPr>
+          <w:noProof/>
+        </w:rPr>
         <w:drawing>
-          <wp:inline distT="0" distB="0" distL="0" distR="0" wp14:anchorId="4FEE518F" wp14:editId="04BBC7AD">
-            <wp:extent cx="4048690" cy="2133898"/>
-            <wp:effectExtent l="0" t="0" r="9525" b="0"/>
-            <wp:docPr id="771387162" name="Picture 1"/>
+          <wp:inline distT="0" distB="0" distL="0" distR="0" wp14:anchorId="23699828" wp14:editId="24FEF6BF">
+            <wp:extent cx="5306165" cy="1286054"/>
+            <wp:effectExtent l="0" t="0" r="8890" b="9525"/>
+            <wp:docPr id="1806747328" name="Picture 1"/>
             <wp:cNvGraphicFramePr>
               <a:graphicFrameLocks xmlns:a="http://schemas.openxmlformats.org/drawingml/2006/main" noChangeAspect="1"/>
             </wp:cNvGraphicFramePr>
@@ -1676,7 +2590,7 @@
               <a:graphicData uri="http://schemas.openxmlformats.org/drawingml/2006/picture">
                 <pic:pic xmlns:pic="http://schemas.openxmlformats.org/drawingml/2006/picture">
                   <pic:nvPicPr>
-                    <pic:cNvPr id="771387162" name=""/>
+                    <pic:cNvPr id="1806747328" name=""/>
                     <pic:cNvPicPr/>
                   </pic:nvPicPr>
                   <pic:blipFill>
@@ -1688,7 +2602,7 @@
                   <pic:spPr>
                     <a:xfrm>
                       <a:off x="0" y="0"/>
-                      <a:ext cx="4048690" cy="2133898"/>
+                      <a:ext cx="5306165" cy="1286054"/>
                     </a:xfrm>
                     <a:prstGeom prst="rect">
                       <a:avLst/>
@@ -1703,17 +2617,20 @@
     </w:p>
     <w:p>
       <w:r>
-        <w:t>Now you should have a single vertex</w:t>
-      </w:r>
-    </w:p>
-    <w:p>
-      <w:r>
         <w:lastRenderedPageBreak/>
+        <w:t>From front view you will see our circle came in flat.</w:t>
+      </w:r>
+    </w:p>
+    <w:p>
+      <w:r>
+        <w:rPr>
+          <w:noProof/>
+        </w:rPr>
         <w:drawing>
-          <wp:inline distT="0" distB="0" distL="0" distR="0" wp14:anchorId="52698350" wp14:editId="34DF7180">
-            <wp:extent cx="2448267" cy="1514686"/>
-            <wp:effectExtent l="0" t="0" r="9525" b="0"/>
-            <wp:docPr id="1235979105" name="Picture 1"/>
+          <wp:inline distT="0" distB="0" distL="0" distR="0" wp14:anchorId="18334BA0" wp14:editId="02E8EDA7">
+            <wp:extent cx="4887007" cy="2391109"/>
+            <wp:effectExtent l="0" t="0" r="0" b="9525"/>
+            <wp:docPr id="1687585905" name="Picture 1"/>
             <wp:cNvGraphicFramePr>
               <a:graphicFrameLocks xmlns:a="http://schemas.openxmlformats.org/drawingml/2006/main" noChangeAspect="1"/>
             </wp:cNvGraphicFramePr>
@@ -1721,7 +2638,7 @@
               <a:graphicData uri="http://schemas.openxmlformats.org/drawingml/2006/picture">
                 <pic:pic xmlns:pic="http://schemas.openxmlformats.org/drawingml/2006/picture">
                   <pic:nvPicPr>
-                    <pic:cNvPr id="1235979105" name=""/>
+                    <pic:cNvPr id="1687585905" name=""/>
                     <pic:cNvPicPr/>
                   </pic:nvPicPr>
                   <pic:blipFill>
@@ -1733,7 +2650,7 @@
                   <pic:spPr>
                     <a:xfrm>
                       <a:off x="0" y="0"/>
-                      <a:ext cx="2448267" cy="1514686"/>
+                      <a:ext cx="4887007" cy="2391109"/>
                     </a:xfrm>
                     <a:prstGeom prst="rect">
                       <a:avLst/>
@@ -1746,26 +2663,28 @@
         </w:drawing>
       </w:r>
     </w:p>
-    <w:p/>
-    <w:p/>
-    <w:p>
-      <w:r>
-        <w:t>M</w:t>
-      </w:r>
-      <w:r>
-        <w:t>ove the Cursor off to the side again so we can spin things around it</w:t>
-      </w:r>
-      <w:r>
-        <w:t>. Blender says it will spin around a single vertex if the cursor is centered on it using Cursor to Selected, but I have never found this to work. So, to save your self a headache, just position the cursor off to one side of the vertex and spin around the vertex from there.</w:t>
+    <w:p>
+      <w:r>
+        <w:t xml:space="preserve">Go to </w:t>
+      </w:r>
+      <w:r>
+        <w:rPr>
+          <w:rStyle w:val="BlueBoldenChar"/>
+          <w:rFonts w:eastAsiaTheme="minorHAnsi"/>
+        </w:rPr>
+        <w:t>Edit</w:t>
+      </w:r>
+      <w:r>
+        <w:t xml:space="preserve"> mode</w:t>
       </w:r>
     </w:p>
     <w:p>
       <w:r>
         <w:drawing>
-          <wp:inline distT="0" distB="0" distL="0" distR="0" wp14:anchorId="6C335383" wp14:editId="0817ABE0">
-            <wp:extent cx="3610479" cy="2419688"/>
-            <wp:effectExtent l="0" t="0" r="9525" b="0"/>
-            <wp:docPr id="851658809" name="Picture 1"/>
+          <wp:inline distT="0" distB="0" distL="0" distR="0" wp14:anchorId="5883D74F" wp14:editId="54E7CAA3">
+            <wp:extent cx="2610214" cy="885949"/>
+            <wp:effectExtent l="0" t="0" r="0" b="9525"/>
+            <wp:docPr id="1585172174" name="Picture 1"/>
             <wp:cNvGraphicFramePr>
               <a:graphicFrameLocks xmlns:a="http://schemas.openxmlformats.org/drawingml/2006/main" noChangeAspect="1"/>
             </wp:cNvGraphicFramePr>
@@ -1773,7 +2692,7 @@
               <a:graphicData uri="http://schemas.openxmlformats.org/drawingml/2006/picture">
                 <pic:pic xmlns:pic="http://schemas.openxmlformats.org/drawingml/2006/picture">
                   <pic:nvPicPr>
-                    <pic:cNvPr id="851658809" name=""/>
+                    <pic:cNvPr id="1585172174" name=""/>
                     <pic:cNvPicPr/>
                   </pic:nvPicPr>
                   <pic:blipFill>
@@ -1785,7 +2704,7 @@
                   <pic:spPr>
                     <a:xfrm>
                       <a:off x="0" y="0"/>
-                      <a:ext cx="3610479" cy="2419688"/>
+                      <a:ext cx="2610214" cy="885949"/>
                     </a:xfrm>
                     <a:prstGeom prst="rect">
                       <a:avLst/>
@@ -1798,34 +2717,21 @@
         </w:drawing>
       </w:r>
     </w:p>
-    <w:p/>
-    <w:p>
-      <w:r>
-        <w:t xml:space="preserve">Go to </w:t>
-      </w:r>
-      <w:r>
-        <w:rPr>
-          <w:rStyle w:val="BlueBoldenChar"/>
-          <w:rFonts w:eastAsiaTheme="minorHAnsi"/>
-        </w:rPr>
-        <w:t xml:space="preserve">Top </w:t>
-      </w:r>
-      <w:r>
-        <w:t>view to see the spin. Hit 7 in the number keypad to get to top view.</w:t>
-      </w:r>
-    </w:p>
-    <w:p>
-      <w:r>
-        <w:t>Grab your spin tool and start to spin the vertices</w:t>
-      </w:r>
-    </w:p>
-    <w:p>
-      <w:r>
+    <w:p>
+      <w:r>
+        <w:t>Have your Cursor at the center.</w:t>
+      </w:r>
+    </w:p>
+    <w:p>
+      <w:r>
+        <w:rPr>
+          <w:noProof/>
+        </w:rPr>
         <w:drawing>
-          <wp:inline distT="0" distB="0" distL="0" distR="0" wp14:anchorId="0E820917" wp14:editId="7C0B0ADB">
-            <wp:extent cx="1170842" cy="895350"/>
-            <wp:effectExtent l="0" t="0" r="0" b="0"/>
-            <wp:docPr id="1753002366" name="Picture 1"/>
+          <wp:inline distT="0" distB="0" distL="0" distR="0" wp14:anchorId="721F6F9B" wp14:editId="3B0990B2">
+            <wp:extent cx="4391638" cy="2114845"/>
+            <wp:effectExtent l="0" t="0" r="9525" b="0"/>
+            <wp:docPr id="22039934" name="Picture 1"/>
             <wp:cNvGraphicFramePr>
               <a:graphicFrameLocks xmlns:a="http://schemas.openxmlformats.org/drawingml/2006/main" noChangeAspect="1"/>
             </wp:cNvGraphicFramePr>
@@ -1833,7 +2739,7 @@
               <a:graphicData uri="http://schemas.openxmlformats.org/drawingml/2006/picture">
                 <pic:pic xmlns:pic="http://schemas.openxmlformats.org/drawingml/2006/picture">
                   <pic:nvPicPr>
-                    <pic:cNvPr id="1753002366" name=""/>
+                    <pic:cNvPr id="22039934" name=""/>
                     <pic:cNvPicPr/>
                   </pic:nvPicPr>
                   <pic:blipFill>
@@ -1845,7 +2751,7 @@
                   <pic:spPr>
                     <a:xfrm>
                       <a:off x="0" y="0"/>
-                      <a:ext cx="1174414" cy="898081"/>
+                      <a:ext cx="4391638" cy="2114845"/>
                     </a:xfrm>
                     <a:prstGeom prst="rect">
                       <a:avLst/>
@@ -1860,12 +2766,40 @@
     </w:p>
     <w:p>
       <w:r>
+        <w:t xml:space="preserve">Go into </w:t>
+      </w:r>
+      <w:r>
+        <w:rPr>
+          <w:rStyle w:val="BlueBoldenChar"/>
+          <w:rFonts w:eastAsiaTheme="minorHAnsi"/>
+        </w:rPr>
+        <w:t>Top view</w:t>
+      </w:r>
+      <w:r>
+        <w:t xml:space="preserve"> (</w:t>
+      </w:r>
+      <w:r>
+        <w:rPr>
+          <w:rStyle w:val="BlueBoldenChar"/>
+          <w:rFonts w:eastAsiaTheme="minorHAnsi"/>
+        </w:rPr>
+        <w:t>7</w:t>
+      </w:r>
+      <w:r>
+        <w:t xml:space="preserve"> on Numpad)</w:t>
+      </w:r>
+    </w:p>
+    <w:p>
+      <w:r>
+        <w:rPr>
+          <w:noProof/>
+        </w:rPr>
         <w:lastRenderedPageBreak/>
         <w:drawing>
-          <wp:inline distT="0" distB="0" distL="0" distR="0" wp14:anchorId="5522530D" wp14:editId="2F84FFB5">
-            <wp:extent cx="4200525" cy="4233734"/>
-            <wp:effectExtent l="0" t="0" r="0" b="0"/>
-            <wp:docPr id="1468360902" name="Picture 1"/>
+          <wp:inline distT="0" distB="0" distL="0" distR="0" wp14:anchorId="18E8E8C1" wp14:editId="50AB5F21">
+            <wp:extent cx="3829050" cy="2927014"/>
+            <wp:effectExtent l="0" t="0" r="0" b="6985"/>
+            <wp:docPr id="987103551" name="Picture 1"/>
             <wp:cNvGraphicFramePr>
               <a:graphicFrameLocks xmlns:a="http://schemas.openxmlformats.org/drawingml/2006/main" noChangeAspect="1"/>
             </wp:cNvGraphicFramePr>
@@ -1873,7 +2807,7 @@
               <a:graphicData uri="http://schemas.openxmlformats.org/drawingml/2006/picture">
                 <pic:pic xmlns:pic="http://schemas.openxmlformats.org/drawingml/2006/picture">
                   <pic:nvPicPr>
-                    <pic:cNvPr id="1468360902" name=""/>
+                    <pic:cNvPr id="987103551" name=""/>
                     <pic:cNvPicPr/>
                   </pic:nvPicPr>
                   <pic:blipFill>
@@ -1885,7 +2819,7 @@
                   <pic:spPr>
                     <a:xfrm>
                       <a:off x="0" y="0"/>
-                      <a:ext cx="4209542" cy="4242822"/>
+                      <a:ext cx="3833837" cy="2930673"/>
                     </a:xfrm>
                     <a:prstGeom prst="rect">
                       <a:avLst/>
@@ -1900,16 +2834,32 @@
     </w:p>
     <w:p>
       <w:r>
-        <w:t>Hit A to select all</w:t>
+        <w:t xml:space="preserve">By default, the Spin tool will start out </w:t>
+      </w:r>
+      <w:r>
+        <w:t xml:space="preserve">spinning </w:t>
+      </w:r>
+      <w:r>
+        <w:t>in the</w:t>
+      </w:r>
+      <w:r>
+        <w:rPr>
+          <w:rStyle w:val="BlueBoldenChar"/>
+          <w:rFonts w:eastAsiaTheme="minorHAnsi"/>
+        </w:rPr>
+        <w:t xml:space="preserve"> Z</w:t>
+      </w:r>
+      <w:r>
+        <w:t xml:space="preserve"> axes.</w:t>
       </w:r>
     </w:p>
     <w:p>
       <w:r>
         <w:drawing>
-          <wp:inline distT="0" distB="0" distL="0" distR="0" wp14:anchorId="448C8867" wp14:editId="393F661F">
-            <wp:extent cx="2838009" cy="3121660"/>
-            <wp:effectExtent l="0" t="0" r="635" b="2540"/>
-            <wp:docPr id="2008338452" name="Picture 1"/>
+          <wp:inline distT="0" distB="0" distL="0" distR="0" wp14:anchorId="0AE947EC" wp14:editId="3278EAD3">
+            <wp:extent cx="4629796" cy="724001"/>
+            <wp:effectExtent l="0" t="0" r="0" b="0"/>
+            <wp:docPr id="1886129705" name="Picture 1"/>
             <wp:cNvGraphicFramePr>
               <a:graphicFrameLocks xmlns:a="http://schemas.openxmlformats.org/drawingml/2006/main" noChangeAspect="1"/>
             </wp:cNvGraphicFramePr>
@@ -1917,30 +2867,23 @@
               <a:graphicData uri="http://schemas.openxmlformats.org/drawingml/2006/picture">
                 <pic:pic xmlns:pic="http://schemas.openxmlformats.org/drawingml/2006/picture">
                   <pic:nvPicPr>
-                    <pic:cNvPr id="2008338452" name=""/>
+                    <pic:cNvPr id="1886129705" name=""/>
                     <pic:cNvPicPr/>
                   </pic:nvPicPr>
-                  <pic:blipFill rotWithShape="1">
+                  <pic:blipFill>
                     <a:blip r:embed="rId38"/>
-                    <a:srcRect l="10243"/>
-                    <a:stretch/>
+                    <a:stretch>
+                      <a:fillRect/>
+                    </a:stretch>
                   </pic:blipFill>
-                  <pic:spPr bwMode="auto">
+                  <pic:spPr>
                     <a:xfrm>
                       <a:off x="0" y="0"/>
-                      <a:ext cx="2846723" cy="3131245"/>
+                      <a:ext cx="4629796" cy="724001"/>
                     </a:xfrm>
                     <a:prstGeom prst="rect">
                       <a:avLst/>
                     </a:prstGeom>
-                    <a:ln>
-                      <a:noFill/>
-                    </a:ln>
-                    <a:extLst>
-                      <a:ext uri="{53640926-AAD7-44D8-BBD7-CCE9431645EC}">
-                        <a14:shadowObscured xmlns:a14="http://schemas.microsoft.com/office/drawing/2010/main"/>
-                      </a:ext>
-                    </a:extLst>
                   </pic:spPr>
                 </pic:pic>
               </a:graphicData>
@@ -1949,32 +2892,28 @@
         </w:drawing>
       </w:r>
     </w:p>
-    <w:p>
-      <w:r>
-        <w:lastRenderedPageBreak/>
-        <w:t xml:space="preserve">Hit </w:t>
-      </w:r>
-      <w:r>
-        <w:rPr>
-          <w:rStyle w:val="BlueBoldenChar"/>
-          <w:rFonts w:eastAsiaTheme="minorHAnsi"/>
-        </w:rPr>
-        <w:t>F</w:t>
-      </w:r>
-      <w:r>
-        <w:t xml:space="preserve"> to fill the circle. If this does not fill, try a merge by distance as your vertices may not have merged in a closing loop</w:t>
-      </w:r>
-      <w:r>
-        <w:t>.</w:t>
-      </w:r>
-    </w:p>
-    <w:p>
-      <w:r>
+    <w:p/>
+    <w:p>
+      <w:r>
+        <w:t xml:space="preserve">Make sure you have the circle selected. </w:t>
+      </w:r>
+      <w:r>
+        <w:t>Grab the spin tool and start spinning the circle</w:t>
+      </w:r>
+      <w:r>
+        <w:t>. You will notice something strange. The spin tool is spinning the vertices, but it is not doing too much because everything is in the same Z plane Axes.</w:t>
+      </w:r>
+    </w:p>
+    <w:p>
+      <w:r>
+        <w:rPr>
+          <w:noProof/>
+        </w:rPr>
         <w:drawing>
-          <wp:inline distT="0" distB="0" distL="0" distR="0" wp14:anchorId="6AFAE183" wp14:editId="35AA549A">
-            <wp:extent cx="4696480" cy="4744112"/>
-            <wp:effectExtent l="0" t="0" r="8890" b="0"/>
-            <wp:docPr id="2004385445" name="Picture 1"/>
+          <wp:inline distT="0" distB="0" distL="0" distR="0" wp14:anchorId="5503E2BF" wp14:editId="09BBEF3C">
+            <wp:extent cx="5943600" cy="2025650"/>
+            <wp:effectExtent l="0" t="0" r="0" b="0"/>
+            <wp:docPr id="662470731" name="Picture 1"/>
             <wp:cNvGraphicFramePr>
               <a:graphicFrameLocks xmlns:a="http://schemas.openxmlformats.org/drawingml/2006/main" noChangeAspect="1"/>
             </wp:cNvGraphicFramePr>
@@ -1982,7 +2921,7 @@
               <a:graphicData uri="http://schemas.openxmlformats.org/drawingml/2006/picture">
                 <pic:pic xmlns:pic="http://schemas.openxmlformats.org/drawingml/2006/picture">
                   <pic:nvPicPr>
-                    <pic:cNvPr id="2004385445" name=""/>
+                    <pic:cNvPr id="662470731" name=""/>
                     <pic:cNvPicPr/>
                   </pic:nvPicPr>
                   <pic:blipFill>
@@ -1994,7 +2933,7 @@
                   <pic:spPr>
                     <a:xfrm>
                       <a:off x="0" y="0"/>
-                      <a:ext cx="4696480" cy="4744112"/>
+                      <a:ext cx="5943600" cy="2025650"/>
                     </a:xfrm>
                     <a:prstGeom prst="rect">
                       <a:avLst/>
@@ -2007,19 +2946,48 @@
         </w:drawing>
       </w:r>
     </w:p>
+    <w:p>
+      <w:r>
+        <w:t xml:space="preserve">This is where the different Axis come in. Let’s try spinning this instead in the </w:t>
+      </w:r>
+      <w:r>
+        <w:rPr>
+          <w:rStyle w:val="BlueBoldenChar"/>
+          <w:rFonts w:eastAsiaTheme="minorHAnsi"/>
+        </w:rPr>
+        <w:t>Y</w:t>
+      </w:r>
+      <w:r>
+        <w:t xml:space="preserve"> Axis. Use the </w:t>
+      </w:r>
+      <w:r>
+        <w:rPr>
+          <w:rStyle w:val="BlueBoldenChar"/>
+          <w:rFonts w:eastAsiaTheme="minorHAnsi"/>
+        </w:rPr>
+        <w:t>ctrl-Z</w:t>
+      </w:r>
+      <w:r>
+        <w:t xml:space="preserve"> to undo the spin you just did in the Z axis. Notice the color of the tool changes to Green, </w:t>
+      </w:r>
+      <w:r>
+        <w:t xml:space="preserve">when we change it to the Y axis, </w:t>
+      </w:r>
+      <w:r>
+        <w:t>and it is in a different orientation on the screen.</w:t>
+      </w:r>
+    </w:p>
     <w:p/>
-    <w:p/>
-    <w:p>
-      <w:r>
-        <w:lastRenderedPageBreak/>
-        <w:t xml:space="preserve"> </w:t>
-      </w:r>
-      <w:r>
+    <w:p>
+      <w:r>
+        <w:rPr>
+          <w:noProof/>
+        </w:rPr>
         <w:drawing>
-          <wp:inline distT="0" distB="0" distL="0" distR="0" wp14:anchorId="6B45320A" wp14:editId="23C1534E">
-            <wp:extent cx="2190750" cy="2194704"/>
+          <wp:inline distT="0" distB="0" distL="0" distR="0" wp14:anchorId="6E5BF25A" wp14:editId="586D63C0">
+            <wp:extent cx="5906324" cy="2896004"/>
             <wp:effectExtent l="0" t="0" r="0" b="0"/>
-            <wp:docPr id="2123405662" name="Picture 1"/>
+            <wp:docPr id="1401395147" name="Picture 1"/>
             <wp:cNvGraphicFramePr>
               <a:graphicFrameLocks xmlns:a="http://schemas.openxmlformats.org/drawingml/2006/main" noChangeAspect="1"/>
             </wp:cNvGraphicFramePr>
@@ -2027,7 +2995,7 @@
               <a:graphicData uri="http://schemas.openxmlformats.org/drawingml/2006/picture">
                 <pic:pic xmlns:pic="http://schemas.openxmlformats.org/drawingml/2006/picture">
                   <pic:nvPicPr>
-                    <pic:cNvPr id="2123405662" name=""/>
+                    <pic:cNvPr id="1401395147" name=""/>
                     <pic:cNvPicPr/>
                   </pic:nvPicPr>
                   <pic:blipFill>
@@ -2039,7 +3007,7 @@
                   <pic:spPr>
                     <a:xfrm>
                       <a:off x="0" y="0"/>
-                      <a:ext cx="2201409" cy="2205383"/>
+                      <a:ext cx="5906324" cy="2896004"/>
                     </a:xfrm>
                     <a:prstGeom prst="rect">
                       <a:avLst/>
@@ -2054,16 +3022,25 @@
     </w:p>
     <w:p>
       <w:r>
-        <w:t>Now select this face and spin it.</w:t>
-      </w:r>
-    </w:p>
-    <w:p>
-      <w:r>
+        <w:t>Hover over the plus sign with your mouse until you see the circle and</w:t>
+      </w:r>
+      <w:r>
+        <w:t xml:space="preserve"> then the spin gizmo, then just</w:t>
+      </w:r>
+      <w:r>
+        <w:t xml:space="preserve"> start spinning with the spin tool. Ok, now we are starting to get somewhere with our spin.</w:t>
+      </w:r>
+    </w:p>
+    <w:p>
+      <w:r>
+        <w:rPr>
+          <w:noProof/>
+        </w:rPr>
         <w:drawing>
-          <wp:inline distT="0" distB="0" distL="0" distR="0" wp14:anchorId="4978E4DA" wp14:editId="3DF04EEB">
-            <wp:extent cx="2905530" cy="743054"/>
-            <wp:effectExtent l="0" t="0" r="0" b="0"/>
-            <wp:docPr id="159156802" name="Picture 1"/>
+          <wp:inline distT="0" distB="0" distL="0" distR="0" wp14:anchorId="6AE63874" wp14:editId="5F77CB11">
+            <wp:extent cx="4010025" cy="3104770"/>
+            <wp:effectExtent l="0" t="0" r="0" b="635"/>
+            <wp:docPr id="1132741646" name="Picture 1"/>
             <wp:cNvGraphicFramePr>
               <a:graphicFrameLocks xmlns:a="http://schemas.openxmlformats.org/drawingml/2006/main" noChangeAspect="1"/>
             </wp:cNvGraphicFramePr>
@@ -2071,7 +3048,7 @@
               <a:graphicData uri="http://schemas.openxmlformats.org/drawingml/2006/picture">
                 <pic:pic xmlns:pic="http://schemas.openxmlformats.org/drawingml/2006/picture">
                   <pic:nvPicPr>
-                    <pic:cNvPr id="159156802" name=""/>
+                    <pic:cNvPr id="1132741646" name=""/>
                     <pic:cNvPicPr/>
                   </pic:nvPicPr>
                   <pic:blipFill>
@@ -2083,7 +3060,7 @@
                   <pic:spPr>
                     <a:xfrm>
                       <a:off x="0" y="0"/>
-                      <a:ext cx="2905530" cy="743054"/>
+                      <a:ext cx="4017291" cy="3110395"/>
                     </a:xfrm>
                     <a:prstGeom prst="rect">
                       <a:avLst/>
@@ -2098,11 +3075,40 @@
     </w:p>
     <w:p>
       <w:r>
+        <w:rPr>
+          <w:rStyle w:val="BlueBoldenChar"/>
+          <w:rFonts w:eastAsiaTheme="minorHAnsi"/>
+        </w:rPr>
+        <w:t>Ctrl-Z</w:t>
+      </w:r>
+      <w:r>
+        <w:t xml:space="preserve"> to undo that Y spin, and try the </w:t>
+      </w:r>
+      <w:r>
+        <w:rPr>
+          <w:rStyle w:val="BlueBoldenChar"/>
+          <w:rFonts w:eastAsiaTheme="minorHAnsi"/>
+        </w:rPr>
+        <w:t>X axis</w:t>
+      </w:r>
+      <w:r>
+        <w:t xml:space="preserve"> to see what that does. </w:t>
+      </w:r>
+      <w:r>
+        <w:t xml:space="preserve">We will see again that </w:t>
+      </w:r>
+      <w:r>
+        <w:t>the orientation of the tool, and the color changes again. This time to red, for X.</w:t>
+      </w:r>
+    </w:p>
+    <w:p>
+      <w:r>
+        <w:lastRenderedPageBreak/>
         <w:drawing>
-          <wp:inline distT="0" distB="0" distL="0" distR="0" wp14:anchorId="146BC7EB" wp14:editId="5DF845D3">
-            <wp:extent cx="2905125" cy="3002256"/>
-            <wp:effectExtent l="0" t="0" r="0" b="8255"/>
-            <wp:docPr id="1395197694" name="Picture 1"/>
+          <wp:inline distT="0" distB="0" distL="0" distR="0" wp14:anchorId="206A54C0" wp14:editId="0CA1C87B">
+            <wp:extent cx="5943600" cy="3051175"/>
+            <wp:effectExtent l="0" t="0" r="0" b="0"/>
+            <wp:docPr id="1239052136" name="Picture 1"/>
             <wp:cNvGraphicFramePr>
               <a:graphicFrameLocks xmlns:a="http://schemas.openxmlformats.org/drawingml/2006/main" noChangeAspect="1"/>
             </wp:cNvGraphicFramePr>
@@ -2110,7 +3116,7 @@
               <a:graphicData uri="http://schemas.openxmlformats.org/drawingml/2006/picture">
                 <pic:pic xmlns:pic="http://schemas.openxmlformats.org/drawingml/2006/picture">
                   <pic:nvPicPr>
-                    <pic:cNvPr id="1395197694" name=""/>
+                    <pic:cNvPr id="1239052136" name=""/>
                     <pic:cNvPicPr/>
                   </pic:nvPicPr>
                   <pic:blipFill>
@@ -2122,7 +3128,7 @@
                   <pic:spPr>
                     <a:xfrm>
                       <a:off x="0" y="0"/>
-                      <a:ext cx="2917803" cy="3015358"/>
+                      <a:ext cx="5943600" cy="3051175"/>
                     </a:xfrm>
                     <a:prstGeom prst="rect">
                       <a:avLst/>
@@ -2135,14 +3141,40 @@
         </w:drawing>
       </w:r>
     </w:p>
-    <w:p>
-      <w:r>
-        <w:lastRenderedPageBreak/>
+    <w:p/>
+    <w:p>
+      <w:r>
+        <w:t xml:space="preserve">Now hover over the plus sign until it turns into </w:t>
+      </w:r>
+      <w:r>
+        <w:t xml:space="preserve">first that </w:t>
+      </w:r>
+      <w:r>
+        <w:t>circle</w:t>
+      </w:r>
+      <w:r>
+        <w:t>, and then the spin gizmo,</w:t>
+      </w:r>
+      <w:r>
+        <w:t xml:space="preserve"> and start your spin again. This time, you see we are spinning </w:t>
+      </w:r>
+      <w:r>
+        <w:t xml:space="preserve">our circle mesh </w:t>
+      </w:r>
+      <w:r>
+        <w:t>into a sphere.</w:t>
+      </w:r>
+    </w:p>
+    <w:p>
+      <w:r>
+        <w:rPr>
+          <w:noProof/>
+        </w:rPr>
         <w:drawing>
-          <wp:inline distT="0" distB="0" distL="0" distR="0" wp14:anchorId="30E3EC85" wp14:editId="3BF29E27">
-            <wp:extent cx="4772025" cy="3077854"/>
-            <wp:effectExtent l="0" t="0" r="0" b="8255"/>
-            <wp:docPr id="1934688359" name="Picture 1"/>
+          <wp:inline distT="0" distB="0" distL="0" distR="0" wp14:anchorId="0DB377A6" wp14:editId="188F703A">
+            <wp:extent cx="4076700" cy="3280524"/>
+            <wp:effectExtent l="0" t="0" r="0" b="0"/>
+            <wp:docPr id="916341275" name="Picture 1"/>
             <wp:cNvGraphicFramePr>
               <a:graphicFrameLocks xmlns:a="http://schemas.openxmlformats.org/drawingml/2006/main" noChangeAspect="1"/>
             </wp:cNvGraphicFramePr>
@@ -2150,7 +3182,7 @@
               <a:graphicData uri="http://schemas.openxmlformats.org/drawingml/2006/picture">
                 <pic:pic xmlns:pic="http://schemas.openxmlformats.org/drawingml/2006/picture">
                   <pic:nvPicPr>
-                    <pic:cNvPr id="1934688359" name=""/>
+                    <pic:cNvPr id="916341275" name=""/>
                     <pic:cNvPicPr/>
                   </pic:nvPicPr>
                   <pic:blipFill>
@@ -2162,7 +3194,7 @@
                   <pic:spPr>
                     <a:xfrm>
                       <a:off x="0" y="0"/>
-                      <a:ext cx="4787712" cy="3087972"/>
+                      <a:ext cx="4081731" cy="3284572"/>
                     </a:xfrm>
                     <a:prstGeom prst="rect">
                       <a:avLst/>
@@ -2175,18 +3207,33 @@
         </w:drawing>
       </w:r>
     </w:p>
-    <w:p>
-      <w:r>
-        <w:t>Close it and then remove that one circle that you used to create the shape. That circle should be the only one selected until you click off of it.</w:t>
-      </w:r>
-    </w:p>
-    <w:p>
-      <w:r>
+    <w:p/>
+    <w:p>
+      <w:pPr>
+        <w:pStyle w:val="Heading1"/>
+      </w:pPr>
+      <w:bookmarkStart w:id="7" w:name="_Toc188176408"/>
+      <w:r>
+        <w:lastRenderedPageBreak/>
+        <w:t>The Spin Last Operation Dialog Box</w:t>
+      </w:r>
+      <w:bookmarkEnd w:id="7"/>
+    </w:p>
+    <w:p>
+      <w:r>
+        <w:t>If you start moving the angle slider in the Spin dialog box at the bottom, you can actually get this sphere to close.</w:t>
+      </w:r>
+    </w:p>
+    <w:p>
+      <w:r>
+        <w:rPr>
+          <w:noProof/>
+        </w:rPr>
         <w:drawing>
-          <wp:inline distT="0" distB="0" distL="0" distR="0" wp14:anchorId="1AD00215" wp14:editId="38ECB067">
-            <wp:extent cx="4829849" cy="4172532"/>
-            <wp:effectExtent l="0" t="0" r="8890" b="0"/>
-            <wp:docPr id="645108657" name="Picture 1"/>
+          <wp:inline distT="0" distB="0" distL="0" distR="0" wp14:anchorId="04FC7C37" wp14:editId="690C6F21">
+            <wp:extent cx="2771775" cy="2363470"/>
+            <wp:effectExtent l="0" t="0" r="9525" b="0"/>
+            <wp:docPr id="3897968" name="Picture 1"/>
             <wp:cNvGraphicFramePr>
               <a:graphicFrameLocks xmlns:a="http://schemas.openxmlformats.org/drawingml/2006/main" noChangeAspect="1"/>
             </wp:cNvGraphicFramePr>
@@ -2194,11 +3241,17 @@
               <a:graphicData uri="http://schemas.openxmlformats.org/drawingml/2006/picture">
                 <pic:pic xmlns:pic="http://schemas.openxmlformats.org/drawingml/2006/picture">
                   <pic:nvPicPr>
-                    <pic:cNvPr id="645108657" name=""/>
+                    <pic:cNvPr id="3897968" name=""/>
                     <pic:cNvPicPr/>
                   </pic:nvPicPr>
                   <pic:blipFill>
-                    <a:blip r:embed="rId44"/>
+                    <a:blip r:embed="rId44">
+                      <a:extLst>
+                        <a:ext uri="{28A0092B-C50C-407E-A947-70E740481C1C}">
+                          <a14:useLocalDpi xmlns:a14="http://schemas.microsoft.com/office/drawing/2010/main" val="0"/>
+                        </a:ext>
+                      </a:extLst>
+                    </a:blip>
                     <a:stretch>
                       <a:fillRect/>
                     </a:stretch>
@@ -2206,7 +3259,7 @@
                   <pic:spPr>
                     <a:xfrm>
                       <a:off x="0" y="0"/>
-                      <a:ext cx="4829849" cy="4172532"/>
+                      <a:ext cx="2771775" cy="2363470"/>
                     </a:xfrm>
                     <a:prstGeom prst="rect">
                       <a:avLst/>
@@ -2219,14 +3272,49 @@
         </w:drawing>
       </w:r>
     </w:p>
-    <w:p>
-      <w:r>
+    <w:p/>
+    <w:p>
+      <w:pPr>
+        <w:pStyle w:val="Heading1"/>
+      </w:pPr>
+      <w:bookmarkStart w:id="8" w:name="_Toc188176409"/>
+      <w:r>
+        <w:t>Auto Merge</w:t>
+      </w:r>
+      <w:bookmarkEnd w:id="8"/>
+    </w:p>
+    <w:p>
+      <w:r>
+        <w:t>It should auto merge when it gets close enough</w:t>
+      </w:r>
+      <w:r>
+        <w:t xml:space="preserve">, to bring the two halves of the sphere </w:t>
+      </w:r>
+      <w:proofErr w:type="gramStart"/>
+      <w:r>
+        <w:t>together.</w:t>
+      </w:r>
+      <w:r>
+        <w:t>.</w:t>
+      </w:r>
+      <w:proofErr w:type="gramEnd"/>
+    </w:p>
+    <w:p/>
+    <w:p/>
+    <w:p/>
+    <w:p/>
+    <w:p/>
+    <w:p>
+      <w:r>
+        <w:rPr>
+          <w:noProof/>
+        </w:rPr>
         <w:lastRenderedPageBreak/>
         <w:drawing>
-          <wp:inline distT="0" distB="0" distL="0" distR="0" wp14:anchorId="6BADAF79" wp14:editId="6DDD2F8E">
-            <wp:extent cx="3200399" cy="2514600"/>
-            <wp:effectExtent l="0" t="0" r="635" b="0"/>
-            <wp:docPr id="1529609984" name="Picture 1"/>
+          <wp:inline distT="0" distB="0" distL="0" distR="0" wp14:anchorId="59002A29" wp14:editId="765E5E8D">
+            <wp:extent cx="5934903" cy="3972479"/>
+            <wp:effectExtent l="0" t="0" r="8890" b="9525"/>
+            <wp:docPr id="2109849991" name="Picture 1"/>
             <wp:cNvGraphicFramePr>
               <a:graphicFrameLocks xmlns:a="http://schemas.openxmlformats.org/drawingml/2006/main" noChangeAspect="1"/>
             </wp:cNvGraphicFramePr>
@@ -2234,7 +3322,7 @@
               <a:graphicData uri="http://schemas.openxmlformats.org/drawingml/2006/picture">
                 <pic:pic xmlns:pic="http://schemas.openxmlformats.org/drawingml/2006/picture">
                   <pic:nvPicPr>
-                    <pic:cNvPr id="1529609984" name=""/>
+                    <pic:cNvPr id="2109849991" name=""/>
                     <pic:cNvPicPr/>
                   </pic:nvPicPr>
                   <pic:blipFill>
@@ -2246,7 +3334,7 @@
                   <pic:spPr>
                     <a:xfrm>
                       <a:off x="0" y="0"/>
-                      <a:ext cx="3210463" cy="2522507"/>
+                      <a:ext cx="5934903" cy="3972479"/>
                     </a:xfrm>
                     <a:prstGeom prst="rect">
                       <a:avLst/>
@@ -2259,8 +3347,117 @@
         </w:drawing>
       </w:r>
     </w:p>
+    <w:p>
+      <w:r>
+        <w:t xml:space="preserve">If it doesn’t </w:t>
+      </w:r>
+      <w:r>
+        <w:rPr>
+          <w:rStyle w:val="BlueBoldenChar"/>
+          <w:rFonts w:eastAsiaTheme="minorHAnsi"/>
+        </w:rPr>
+        <w:t>Auto merge</w:t>
+      </w:r>
+      <w:r>
+        <w:t>, you can change some of the setting for that here. You want to up the Threshold to make the Auto Merge more sensitive to vertices that are close to it. It should snap everything together. Just don’t go too far as you will end up warping your object.</w:t>
+      </w:r>
+    </w:p>
+    <w:p>
+      <w:r>
+        <w:rPr>
+          <w:noProof/>
+        </w:rPr>
+        <w:lastRenderedPageBreak/>
+        <w:drawing>
+          <wp:inline distT="0" distB="0" distL="0" distR="0" wp14:anchorId="1BD7C258" wp14:editId="3F477353">
+            <wp:extent cx="3496163" cy="3924848"/>
+            <wp:effectExtent l="0" t="0" r="9525" b="0"/>
+            <wp:docPr id="887733559" name="Picture 1"/>
+            <wp:cNvGraphicFramePr>
+              <a:graphicFrameLocks xmlns:a="http://schemas.openxmlformats.org/drawingml/2006/main" noChangeAspect="1"/>
+            </wp:cNvGraphicFramePr>
+            <a:graphic xmlns:a="http://schemas.openxmlformats.org/drawingml/2006/main">
+              <a:graphicData uri="http://schemas.openxmlformats.org/drawingml/2006/picture">
+                <pic:pic xmlns:pic="http://schemas.openxmlformats.org/drawingml/2006/picture">
+                  <pic:nvPicPr>
+                    <pic:cNvPr id="887733559" name=""/>
+                    <pic:cNvPicPr/>
+                  </pic:nvPicPr>
+                  <pic:blipFill>
+                    <a:blip r:embed="rId46"/>
+                    <a:stretch>
+                      <a:fillRect/>
+                    </a:stretch>
+                  </pic:blipFill>
+                  <pic:spPr>
+                    <a:xfrm>
+                      <a:off x="0" y="0"/>
+                      <a:ext cx="3496163" cy="3924848"/>
+                    </a:xfrm>
+                    <a:prstGeom prst="rect">
+                      <a:avLst/>
+                    </a:prstGeom>
+                  </pic:spPr>
+                </pic:pic>
+              </a:graphicData>
+            </a:graphic>
+          </wp:inline>
+        </w:drawing>
+      </w:r>
+    </w:p>
+    <w:p/>
+    <w:p>
+      <w:r>
+        <w:rPr>
+          <w:noProof/>
+        </w:rPr>
+        <w:drawing>
+          <wp:inline distT="0" distB="0" distL="0" distR="0" wp14:anchorId="4216AB2E" wp14:editId="1A2CF22A">
+            <wp:extent cx="3628071" cy="3200400"/>
+            <wp:effectExtent l="0" t="0" r="0" b="0"/>
+            <wp:docPr id="2076143305" name="Picture 1"/>
+            <wp:cNvGraphicFramePr>
+              <a:graphicFrameLocks xmlns:a="http://schemas.openxmlformats.org/drawingml/2006/main" noChangeAspect="1"/>
+            </wp:cNvGraphicFramePr>
+            <a:graphic xmlns:a="http://schemas.openxmlformats.org/drawingml/2006/main">
+              <a:graphicData uri="http://schemas.openxmlformats.org/drawingml/2006/picture">
+                <pic:pic xmlns:pic="http://schemas.openxmlformats.org/drawingml/2006/picture">
+                  <pic:nvPicPr>
+                    <pic:cNvPr id="2076143305" name=""/>
+                    <pic:cNvPicPr/>
+                  </pic:nvPicPr>
+                  <pic:blipFill>
+                    <a:blip r:embed="rId47"/>
+                    <a:stretch>
+                      <a:fillRect/>
+                    </a:stretch>
+                  </pic:blipFill>
+                  <pic:spPr>
+                    <a:xfrm>
+                      <a:off x="0" y="0"/>
+                      <a:ext cx="3633731" cy="3205393"/>
+                    </a:xfrm>
+                    <a:prstGeom prst="rect">
+                      <a:avLst/>
+                    </a:prstGeom>
+                  </pic:spPr>
+                </pic:pic>
+              </a:graphicData>
+            </a:graphic>
+          </wp:inline>
+        </w:drawing>
+      </w:r>
+    </w:p>
+    <w:p/>
+    <w:p>
+      <w:r>
+        <w:lastRenderedPageBreak/>
+        <w:t>Well, that is about it, for the Spin tool. You can play around with it and see what kind of things you can make out of it.</w:t>
+      </w:r>
+    </w:p>
+    <w:p/>
     <w:sectPr>
-      <w:headerReference w:type="default" r:id="rId46"/>
+      <w:headerReference w:type="default" r:id="rId48"/>
       <w:pgSz w:w="12240" w:h="15840"/>
       <w:pgMar w:top="1440" w:right="1440" w:bottom="1440" w:left="1440" w:header="720" w:footer="720" w:gutter="0"/>
       <w:cols w:space="720"/>
@@ -4054,7 +5251,6 @@
     <w:basedOn w:val="Heading1"/>
     <w:next w:val="Normal"/>
     <w:uiPriority w:val="39"/>
-    <w:semiHidden/>
     <w:unhideWhenUsed/>
     <w:qFormat/>
     <w:rsid w:val="00F6446E"/>
@@ -4394,6 +5590,29 @@
     <w:link w:val="Footer"/>
     <w:uiPriority w:val="99"/>
     <w:rsid w:val="0019484C"/>
+  </w:style>
+  <w:style w:type="paragraph" w:styleId="TOC1">
+    <w:name w:val="toc 1"/>
+    <w:basedOn w:val="Normal"/>
+    <w:next w:val="Normal"/>
+    <w:autoRedefine/>
+    <w:uiPriority w:val="39"/>
+    <w:unhideWhenUsed/>
+    <w:rsid w:val="007458EC"/>
+    <w:pPr>
+      <w:spacing w:after="100"/>
+    </w:pPr>
+  </w:style>
+  <w:style w:type="character" w:styleId="Hyperlink">
+    <w:name w:val="Hyperlink"/>
+    <w:basedOn w:val="DefaultParagraphFont"/>
+    <w:uiPriority w:val="99"/>
+    <w:unhideWhenUsed/>
+    <w:rsid w:val="007458EC"/>
+    <w:rPr>
+      <w:color w:val="0563C1" w:themeColor="hyperlink"/>
+      <w:u w:val="single"/>
+    </w:rPr>
   </w:style>
 </w:styles>
 </file>
@@ -4738,4 +5957,16 @@
     </a:ext>
   </a:extLst>
 </a:theme>
+</file>
+
+<file path=customXml/item1.xml><?xml version="1.0" encoding="utf-8"?>
+<b:Sources xmlns:b="http://schemas.openxmlformats.org/officeDocument/2006/bibliography" xmlns="http://schemas.openxmlformats.org/officeDocument/2006/bibliography" SelectedStyle="\APASixthEditionOfficeOnline.xsl" StyleName="APA" Version="6"/>
+</file>
+
+<file path=customXml/itemProps1.xml><?xml version="1.0" encoding="utf-8"?>
+<ds:datastoreItem xmlns:ds="http://schemas.openxmlformats.org/officeDocument/2006/customXml" ds:itemID="{145E81C0-4A75-480B-B5AD-08AFE231C96D}">
+  <ds:schemaRefs>
+    <ds:schemaRef ds:uri="http://schemas.openxmlformats.org/officeDocument/2006/bibliography"/>
+  </ds:schemaRefs>
+</ds:datastoreItem>
 </file>
</xml_diff>